<commit_message>
answer the word file questions
</commit_message>
<xml_diff>
--- a/Lab1/Lab1_BER-1.docx
+++ b/Lab1/Lab1_BER-1.docx
@@ -1,6 +1,6 @@
 
 <file path=word/document.xml><?xml version="1.0" encoding="utf-8"?>
-<w:document xmlns:wpc="http://schemas.microsoft.com/office/word/2010/wordprocessingCanvas" xmlns:cx="http://schemas.microsoft.com/office/drawing/2014/chartex" xmlns:cx1="http://schemas.microsoft.com/office/drawing/2015/9/8/chartex" xmlns:cx2="http://schemas.microsoft.com/office/drawing/2015/10/21/chartex" xmlns:cx3="http://schemas.microsoft.com/office/drawing/2016/5/9/chartex" xmlns:cx4="http://schemas.microsoft.com/office/drawing/2016/5/10/chartex" xmlns:cx5="http://schemas.microsoft.com/office/drawing/2016/5/11/chartex" xmlns:cx6="http://schemas.microsoft.com/office/drawing/2016/5/12/chartex" xmlns:cx7="http://schemas.microsoft.com/office/drawing/2016/5/13/chartex" xmlns:cx8="http://schemas.microsoft.com/office/drawing/2016/5/14/chartex" xmlns:mc="http://schemas.openxmlformats.org/markup-compatibility/2006" xmlns:aink="http://schemas.microsoft.com/office/drawing/2016/ink" xmlns:am3d="http://schemas.microsoft.com/office/drawing/2017/model3d" xmlns:o="urn:schemas-microsoft-com:office:office" xmlns:oel="http://schemas.microsoft.com/office/2019/extlst" xmlns:r="http://schemas.openxmlformats.org/officeDocument/2006/relationships" xmlns:m="http://schemas.openxmlformats.org/officeDocument/2006/math" xmlns:v="urn:schemas-microsoft-com:vml" xmlns:wp14="http://schemas.microsoft.com/office/word/2010/wordprocessingDrawing" xmlns:wp="http://schemas.openxmlformats.org/drawingml/2006/wordprocessingDrawing" xmlns:w10="urn:schemas-microsoft-com:office:word" xmlns:w="http://schemas.openxmlformats.org/wordprocessingml/2006/main" xmlns:w14="http://schemas.microsoft.com/office/word/2010/wordml" xmlns:w15="http://schemas.microsoft.com/office/word/2012/wordml" xmlns:w16cex="http://schemas.microsoft.com/office/word/2018/wordml/cex" xmlns:w16cid="http://schemas.microsoft.com/office/word/2016/wordml/cid" xmlns:w16="http://schemas.microsoft.com/office/word/2018/wordml" xmlns:w16sdtdh="http://schemas.microsoft.com/office/word/2020/wordml/sdtdatahash" xmlns:w16se="http://schemas.microsoft.com/office/word/2015/wordml/symex" xmlns:wpg="http://schemas.microsoft.com/office/word/2010/wordprocessingGroup" xmlns:wpi="http://schemas.microsoft.com/office/word/2010/wordprocessingInk" xmlns:wne="http://schemas.microsoft.com/office/word/2006/wordml" xmlns:wps="http://schemas.microsoft.com/office/word/2010/wordprocessingShape" mc:Ignorable="w14 w15 w16se w16cid w16 w16cex w16sdtdh wp14">
+<w:document xmlns:wpc="http://schemas.microsoft.com/office/word/2010/wordprocessingCanvas" xmlns:cx="http://schemas.microsoft.com/office/drawing/2014/chartex" xmlns:cx1="http://schemas.microsoft.com/office/drawing/2015/9/8/chartex" xmlns:mc="http://schemas.openxmlformats.org/markup-compatibility/2006" xmlns:o="urn:schemas-microsoft-com:office:office" xmlns:r="http://schemas.openxmlformats.org/officeDocument/2006/relationships" xmlns:m="http://schemas.openxmlformats.org/officeDocument/2006/math" xmlns:v="urn:schemas-microsoft-com:vml" xmlns:wp14="http://schemas.microsoft.com/office/word/2010/wordprocessingDrawing" xmlns:wp="http://schemas.openxmlformats.org/drawingml/2006/wordprocessingDrawing" xmlns:w10="urn:schemas-microsoft-com:office:word" xmlns:w="http://schemas.openxmlformats.org/wordprocessingml/2006/main" xmlns:w14="http://schemas.microsoft.com/office/word/2010/wordml" xmlns:w15="http://schemas.microsoft.com/office/word/2012/wordml" xmlns:w16se="http://schemas.microsoft.com/office/word/2015/wordml/symex" xmlns:wpg="http://schemas.microsoft.com/office/word/2010/wordprocessingGroup" xmlns:wpi="http://schemas.microsoft.com/office/word/2010/wordprocessingInk" xmlns:wne="http://schemas.microsoft.com/office/word/2006/wordml" xmlns:wps="http://schemas.microsoft.com/office/word/2010/wordprocessingShape" mc:Ignorable="w14 w15 w16se wp14">
   <w:body>
     <w:p>
       <w:pPr>
@@ -14,6 +14,8 @@
         </w:pBdr>
         <w:spacing w:after="0" w:line="276" w:lineRule="auto"/>
       </w:pPr>
+      <w:bookmarkStart w:id="0" w:name="_GoBack"/>
+      <w:bookmarkEnd w:id="0"/>
     </w:p>
     <w:p>
       <w:pPr>
@@ -89,10 +91,7 @@
         <w:t>Error Rate</w:t>
       </w:r>
       <w:r>
-        <w:t>. We also study simple models for communication channels an</w:t>
-      </w:r>
-      <w:r>
-        <w:t>d their effect on the communication system from the perspective of bit error rate.</w:t>
+        <w:t>. We also study simple models for communication channels and their effect on the communication system from the perspective of bit error rate.</w:t>
       </w:r>
     </w:p>
     <w:p>
@@ -106,13 +105,7 @@
     </w:p>
     <w:p>
       <w:r>
-        <w:t>The digital communications lab consists of a set of experiments which introduce essential digital communication concepts to students. The lab consists mainly o</w:t>
-      </w:r>
-      <w:r>
-        <w:t>f MATLAB-based experiments in which the students complete the required tasks of the experiment by writing MATLAB codes. Some experiments of the lab may consist of hardware-based experiments which are performed in the digital communication laboratory on cam</w:t>
-      </w:r>
-      <w:r>
-        <w:t>pus.</w:t>
+        <w:t>The digital communications lab consists of a set of experiments which introduce essential digital communication concepts to students. The lab consists mainly of MATLAB-based experiments in which the students complete the required tasks of the experiment by writing MATLAB codes. Some experiments of the lab may consist of hardware-based experiments which are performed in the digital communication laboratory on campus.</w:t>
       </w:r>
     </w:p>
     <w:p>
@@ -171,15 +164,8 @@
     </w:p>
     <w:p>
       <w:r>
-        <w:t>The following describes the procedure for completing MATLAB-based experiments in the digital communicat</w:t>
-      </w:r>
-      <w:r>
-        <w:t xml:space="preserve">ion lab. Other experiments that are not MATLAB-based may have different instructions which will be described in the DOCX documents of those experiments. </w:t>
-      </w:r>
-      <w:r>
-        <w:rPr>
-          <w:noProof/>
-        </w:rPr>
+        <w:lastRenderedPageBreak/>
+        <w:t xml:space="preserve">The following describes the procedure for completing MATLAB-based experiments in the digital communication lab. Other experiments that are not MATLAB-based may have different instructions which will be described in the DOCX documents of those experiments. </w:t>
       </w:r>
       <w:r>
         <w:rPr>
@@ -205,7 +191,7 @@
             <v:path o:extrusionok="f" gradientshapeok="t" o:connecttype="rect"/>
             <o:lock v:ext="edit" aspectratio="t"/>
           </v:shapetype>
-          <v:shape id="Ink 10" o:spid="_x0000_s1026" type="#_x0000_t75" style="position:absolute;margin-left:507.2pt;margin-top:142.9pt;width:12.95pt;height:2.65pt;z-index:251659264;visibility:visible;mso-wrap-style:square;mso-wrap-distance-left:9pt;mso-wrap-distance-top:0;mso-wrap-distance-right:9pt;mso-wrap-distance-bottom:0;mso-position-horizontal:absolute;mso-position-horizontal-relative:margin;mso-position-vertical:absolute;mso-position-vertical-relative:text" o:gfxdata="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">
+          <v:shape id="Ink 10" o:spid="_x0000_s1026" type="#_x0000_t75" style="position:absolute;margin-left:507.2pt;margin-top:142.9pt;width:12.95pt;height:2.65pt;z-index:251659264;visibility:visible;mso-wrap-style:square;mso-wrap-distance-left:9pt;mso-wrap-distance-top:0;mso-wrap-distance-right:9pt;mso-wrap-distance-bottom:0;mso-position-horizontal:absolute;mso-position-horizontal-relative:margin;mso-position-vertical:absolute;mso-position-vertical-relative:text" o:gfxdata="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">
             <v:imagedata r:id="rId8" o:title=""/>
             <w10:wrap anchorx="margin"/>
           </v:shape>
@@ -231,13 +217,7 @@
         <w:rPr>
           <w:color w:val="000000"/>
         </w:rPr>
-        <w:t>An experiment consists of 1) a DOCX document explaining the experiment, 2) a link to a video explaini</w:t>
-      </w:r>
-      <w:r>
-        <w:rPr>
-          <w:color w:val="000000"/>
-        </w:rPr>
-        <w:t>ng the experiment, and 3) the MATLAB files required to complete the experiment</w:t>
+        <w:t>An experiment consists of 1) a DOCX document explaining the experiment, 2) a link to a video explaining the experiment, and 3) the MATLAB files required to complete the experiment</w:t>
       </w:r>
     </w:p>
     <w:p>
@@ -303,13 +283,7 @@
         <w:rPr>
           <w:color w:val="000000"/>
         </w:rPr>
-        <w:t>The accompanying v</w:t>
-      </w:r>
-      <w:r>
-        <w:rPr>
-          <w:color w:val="000000"/>
-        </w:rPr>
-        <w:t xml:space="preserve">ideo explains the experiment. The explanation is mainly based on the experiment DOCX. </w:t>
+        <w:t xml:space="preserve">The accompanying video explains the experiment. The explanation is mainly based on the experiment DOCX. </w:t>
       </w:r>
     </w:p>
     <w:p>
@@ -331,13 +305,21 @@
         <w:rPr>
           <w:color w:val="000000"/>
         </w:rPr>
-        <w:t xml:space="preserve">The MATLAB files are used by the student to complete the experiment. The main MATLAB file for the experiment is usually named LabX_script.m with X being the experiment number. For example, the main file for Experiment 1 would be called Lab1_script.m. This </w:t>
-      </w:r>
-      <w:r>
-        <w:rPr>
-          <w:color w:val="000000"/>
-        </w:rPr>
-        <w:t>is the first file that you should open and start working on. Inside that file, there can be referrals to other MATLAB files that you need to complete.</w:t>
+        <w:t xml:space="preserve">The MATLAB files are used by the student to complete the experiment. The main MATLAB file for the experiment is usually named </w:t>
+      </w:r>
+      <w:proofErr w:type="spellStart"/>
+      <w:r>
+        <w:rPr>
+          <w:color w:val="000000"/>
+        </w:rPr>
+        <w:t>LabX_script.m</w:t>
+      </w:r>
+      <w:proofErr w:type="spellEnd"/>
+      <w:r>
+        <w:rPr>
+          <w:color w:val="000000"/>
+        </w:rPr>
+        <w:t xml:space="preserve"> with X being the experiment number. For example, the main file for Experiment 1 would be called Lab1_script.m. This is the first file that you should open and start working on. Inside that file, there can be referrals to other MATLAB files that you need to complete.</w:t>
       </w:r>
     </w:p>
     <w:p>
@@ -358,13 +340,7 @@
         <w:rPr>
           <w:color w:val="000000"/>
         </w:rPr>
-        <w:t>Follow the instructions in the DOCX file and the explanation video to fill the provided MATLAB files. The</w:t>
-      </w:r>
-      <w:r>
-        <w:rPr>
-          <w:color w:val="000000"/>
-        </w:rPr>
-        <w:t xml:space="preserve"> experiment is completed once you generate the outcomes required in all parts of the experiment.</w:t>
+        <w:t>Follow the instructions in the DOCX file and the explanation video to fill the provided MATLAB files. The experiment is completed once you generate the outcomes required in all parts of the experiment.</w:t>
       </w:r>
     </w:p>
     <w:p>
@@ -395,7 +371,21 @@
         <w:rPr>
           <w:color w:val="000000"/>
         </w:rPr>
-        <w:t xml:space="preserve">This experiment is due on the weeks </w:t>
+        <w:t xml:space="preserve">This experiment is due on the </w:t>
+      </w:r>
+      <w:proofErr w:type="gramStart"/>
+      <w:r>
+        <w:rPr>
+          <w:color w:val="000000"/>
+        </w:rPr>
+        <w:t>weeks</w:t>
+      </w:r>
+      <w:proofErr w:type="gramEnd"/>
+      <w:r>
+        <w:rPr>
+          <w:color w:val="000000"/>
+        </w:rPr>
+        <w:t xml:space="preserve"> </w:t>
       </w:r>
       <w:r>
         <w:rPr>
@@ -571,13 +561,7 @@
         <w:rPr>
           <w:color w:val="000000"/>
         </w:rPr>
-        <w:t>Each experiment is graded out of 20 marks. If you sum the total grad</w:t>
-      </w:r>
-      <w:r>
-        <w:rPr>
-          <w:color w:val="000000"/>
-        </w:rPr>
-        <w:t>es of the lab, it would be larger than 20. This means that you have a chance to miss some parts of the lab and still get a full mark.</w:t>
+        <w:t>Each experiment is graded out of 20 marks. If you sum the total grades of the lab, it would be larger than 20. This means that you have a chance to miss some parts of the lab and still get a full mark.</w:t>
       </w:r>
     </w:p>
     <w:p>
@@ -653,6 +637,7 @@
         <w:rPr>
           <w:b/>
         </w:rPr>
+        <w:lastRenderedPageBreak/>
         <w:t>Cheating</w:t>
       </w:r>
     </w:p>
@@ -697,13 +682,7 @@
         <w:rPr>
           <w:color w:val="000000"/>
         </w:rPr>
-        <w:t xml:space="preserve">If a </w:t>
-      </w:r>
-      <w:r>
-        <w:rPr>
-          <w:color w:val="000000"/>
-        </w:rPr>
-        <w:t xml:space="preserve">student cheats in </w:t>
+        <w:t xml:space="preserve">If a student cheats in </w:t>
       </w:r>
       <w:r>
         <w:rPr>
@@ -798,13 +777,7 @@
         <w:rPr>
           <w:color w:val="000000"/>
         </w:rPr>
-        <w:t>The reason behind this policy towards cheating is the following: detecting cheating cases requires an enormous amount of work by the instructors. Given how lenient the grading of the lab is expected to be, there is no justification for a student to cheat (</w:t>
-      </w:r>
-      <w:r>
-        <w:rPr>
-          <w:color w:val="000000"/>
-        </w:rPr>
-        <w:t xml:space="preserve">this is in addition to the fact that there is no justification for cheating in general). </w:t>
+        <w:t xml:space="preserve">The reason behind this policy towards cheating is the following: detecting cheating cases requires an enormous amount of work by the instructors. Given how lenient the grading of the lab is expected to be, there is no justification for a student to cheat (this is in addition to the fact that there is no justification for cheating in general). </w:t>
       </w:r>
     </w:p>
     <w:p>
@@ -820,13 +793,7 @@
         <w:rPr>
           <w:b/>
         </w:rPr>
-        <w:t>is consi</w:t>
-      </w:r>
-      <w:r>
-        <w:rPr>
-          <w:b/>
-        </w:rPr>
-        <w:t>dered cheating, and all involved students in these cases are treated as cheaters:</w:t>
+        <w:t>is considered cheating, and all involved students in these cases are treated as cheaters:</w:t>
       </w:r>
     </w:p>
     <w:p>
@@ -869,13 +836,7 @@
         <w:rPr>
           <w:color w:val="000000"/>
         </w:rPr>
-        <w:t xml:space="preserve">A group of students discuss the experiment together, one student of the group writes the code, and all students use the same </w:t>
-      </w:r>
-      <w:r>
-        <w:rPr>
-          <w:color w:val="000000"/>
-        </w:rPr>
-        <w:t>code.</w:t>
+        <w:t>A group of students discuss the experiment together, one student of the group writes the code, and all students use the same code.</w:t>
       </w:r>
     </w:p>
     <w:p>
@@ -1048,9 +1009,11 @@
             <w:pPr>
               <w:jc w:val="center"/>
             </w:pPr>
+            <w:proofErr w:type="spellStart"/>
             <w:r>
               <w:t>GenerateBits.m</w:t>
             </w:r>
+            <w:proofErr w:type="spellEnd"/>
           </w:p>
         </w:tc>
         <w:tc>
@@ -1076,9 +1039,11 @@
             <w:pPr>
               <w:jc w:val="center"/>
             </w:pPr>
+            <w:proofErr w:type="spellStart"/>
             <w:r>
               <w:t>BSC.m</w:t>
             </w:r>
+            <w:proofErr w:type="spellEnd"/>
           </w:p>
         </w:tc>
         <w:tc>
@@ -1110,9 +1075,11 @@
             <w:pPr>
               <w:jc w:val="center"/>
             </w:pPr>
+            <w:proofErr w:type="spellStart"/>
             <w:r>
               <w:t>ComputeBER.m</w:t>
             </w:r>
+            <w:proofErr w:type="spellEnd"/>
           </w:p>
         </w:tc>
         <w:tc>
@@ -1144,9 +1111,11 @@
             <w:pPr>
               <w:jc w:val="center"/>
             </w:pPr>
+            <w:proofErr w:type="spellStart"/>
             <w:r>
               <w:t>DecodeBitsFromSamples.m</w:t>
             </w:r>
+            <w:proofErr w:type="spellEnd"/>
           </w:p>
         </w:tc>
         <w:tc>
@@ -1178,9 +1147,11 @@
             <w:pPr>
               <w:jc w:val="center"/>
             </w:pPr>
+            <w:proofErr w:type="spellStart"/>
             <w:r>
               <w:t>GenerateSamples.m</w:t>
             </w:r>
+            <w:proofErr w:type="spellEnd"/>
           </w:p>
         </w:tc>
         <w:tc>
@@ -1216,21 +1187,24 @@
     </w:p>
     <w:p>
       <w:r>
-        <w:t>The most basic target of the study of digital communications is to understand digital communication systems and how digital information can be conveyed from a source or transmitter to a destination or receiver over a channel. Depending on the communication</w:t>
-      </w:r>
-      <w:r>
-        <w:t xml:space="preserve"> systems, channels can be wired circuits, wireless channels, satellite channels and so on. The study of digital communications begins by transforming the digital communication system into an equivalent mathematical model, and then attempts to design transm</w:t>
-      </w:r>
-      <w:r>
-        <w:t>itters and receivers which achieves the target of information transmission over the channel in an efficient manner.</w:t>
-      </w:r>
-    </w:p>
-    <w:p>
-      <w:r>
-        <w:t>Figure 1 shows an example of a digital communication system. The goal of the transmitter and receiver is to deliver the digital data from th</w:t>
-      </w:r>
-      <w:r>
-        <w:t xml:space="preserve">e source to the sink in the best way possible. There are several ways to define what </w:t>
+        <w:t xml:space="preserve">The most basic target of the study of digital communications is to understand digital communication systems and how digital information can be conveyed from a source or transmitter to a destination or receiver over a channel. Depending on the communication systems, channels can be wired circuits, wireless channels, </w:t>
+      </w:r>
+      <w:proofErr w:type="gramStart"/>
+      <w:r>
+        <w:t>satellite</w:t>
+      </w:r>
+      <w:proofErr w:type="gramEnd"/>
+      <w:r>
+        <w:t xml:space="preserve"> channels and so on. The study of digital communications begins by transforming the digital </w:t>
+      </w:r>
+      <w:r>
+        <w:lastRenderedPageBreak/>
+        <w:t>communication system into an equivalent mathematical model, and then attempts to design transmitters and receivers which achieves the target of information transmission over the channel in an efficient manner.</w:t>
+      </w:r>
+    </w:p>
+    <w:p>
+      <w:r>
+        <w:t xml:space="preserve">Figure 1 shows an example of a digital communication system. The goal of the transmitter and receiver is to deliver the digital data from the source to the sink in the best way possible. There are several ways to define what </w:t>
       </w:r>
       <w:r>
         <w:rPr>
@@ -1260,13 +1234,8 @@
         <w:rPr>
           <w:noProof/>
         </w:rPr>
-      </w:r>
-      <w:r>
-        <w:rPr>
-          <w:noProof/>
-        </w:rPr>
         <w:pict>
-          <v:shape id="_x0000_i1025" type="#_x0000_t75" style="width:403.3pt;height:194.15pt">
+          <v:shape id="_x0000_i1025" type="#_x0000_t75" style="width:403.45pt;height:194.25pt">
             <v:imagedata r:id="rId10" o:title=""/>
           </v:shape>
         </w:pict>
@@ -1290,8 +1259,8 @@
           <w:szCs w:val="16"/>
         </w:rPr>
       </w:pPr>
-      <w:bookmarkStart w:id="0" w:name="_heading=h.30j0zll" w:colFirst="0" w:colLast="0"/>
-      <w:bookmarkEnd w:id="0"/>
+      <w:bookmarkStart w:id="1" w:name="_heading=h.30j0zll" w:colFirst="0" w:colLast="0"/>
+      <w:bookmarkEnd w:id="1"/>
       <w:r>
         <w:rPr>
           <w:b/>
@@ -1299,7 +1268,27 @@
           <w:sz w:val="16"/>
           <w:szCs w:val="16"/>
         </w:rPr>
-        <w:t>Figure 1 An example of a digital communication system</w:t>
+        <w:t xml:space="preserve">Figure 1 </w:t>
+      </w:r>
+      <w:proofErr w:type="gramStart"/>
+      <w:r>
+        <w:rPr>
+          <w:b/>
+          <w:color w:val="404040"/>
+          <w:sz w:val="16"/>
+          <w:szCs w:val="16"/>
+        </w:rPr>
+        <w:t>An</w:t>
+      </w:r>
+      <w:proofErr w:type="gramEnd"/>
+      <w:r>
+        <w:rPr>
+          <w:b/>
+          <w:color w:val="404040"/>
+          <w:sz w:val="16"/>
+          <w:szCs w:val="16"/>
+        </w:rPr>
+        <w:t xml:space="preserve"> example of a digital communication system</w:t>
       </w:r>
     </w:p>
     <w:tbl>
@@ -1342,10 +1331,7 @@
     <w:p/>
     <w:p>
       <w:r>
-        <w:t>An empirical method of computing the BER in a communication system is a</w:t>
-      </w:r>
-      <w:r>
-        <w:t>s follows:</w:t>
+        <w:t>An empirical method of computing the BER in a communication system is as follows:</w:t>
       </w:r>
     </w:p>
     <w:p>
@@ -1464,14 +1450,7 @@
             <w:rFonts w:ascii="Cambria Math" w:eastAsia="Cambria Math" w:hAnsi="Cambria Math" w:cs="Cambria Math"/>
             <w:color w:val="000000"/>
           </w:rPr>
-          <m:t>BER</m:t>
-        </m:r>
-        <m:r>
-          <w:rPr>
-            <w:rFonts w:ascii="Cambria Math" w:eastAsia="Cambria Math" w:hAnsi="Cambria Math" w:cs="Cambria Math"/>
-            <w:color w:val="000000"/>
-          </w:rPr>
-          <m:t>=</m:t>
+          <m:t>BER=</m:t>
         </m:r>
         <m:f>
           <m:fPr>
@@ -1514,6 +1493,7 @@
         <w:jc w:val="left"/>
       </w:pPr>
       <w:r>
+        <w:lastRenderedPageBreak/>
         <w:t>Experiment</w:t>
       </w:r>
     </w:p>
@@ -1528,23 +1508,19 @@
     </w:p>
     <w:p>
       <w:r>
-        <w:t>In this part, we</w:t>
-      </w:r>
-      <w:r>
-        <w:t xml:space="preserve"> consider a very simple digital communication system, in which the channel takes as input binary digits </w:t>
-      </w:r>
+        <w:t xml:space="preserve">In this part, we consider a very simple digital communication system, in which the channel takes as input binary </w:t>
+      </w:r>
+      <w:proofErr w:type="gramStart"/>
+      <w:r>
+        <w:t xml:space="preserve">digits </w:t>
+      </w:r>
+      <w:proofErr w:type="gramEnd"/>
       <m:oMath>
         <m:r>
           <w:rPr>
             <w:rFonts w:ascii="Cambria Math" w:eastAsia="Cambria Math" w:hAnsi="Cambria Math" w:cs="Cambria Math"/>
           </w:rPr>
-          <m:t>b</m:t>
-        </m:r>
-        <m:r>
-          <w:rPr>
-            <w:rFonts w:ascii="Cambria Math" w:eastAsia="Cambria Math" w:hAnsi="Cambria Math" w:cs="Cambria Math"/>
-          </w:rPr>
-          <m:t>= {0,1}</m:t>
+          <m:t>b= {0,1}</m:t>
         </m:r>
       </m:oMath>
       <w:r>
@@ -1561,13 +1537,7 @@
             <w:rPr>
               <w:rFonts w:ascii="Cambria Math" w:eastAsia="Cambria Math" w:hAnsi="Cambria Math" w:cs="Cambria Math"/>
             </w:rPr>
-            <m:t>y</m:t>
-          </m:r>
-          <m:r>
-            <w:rPr>
-              <w:rFonts w:ascii="Cambria Math" w:eastAsia="Cambria Math" w:hAnsi="Cambria Math" w:cs="Cambria Math"/>
-            </w:rPr>
-            <m:t xml:space="preserve">= </m:t>
+            <m:t xml:space="preserve">y= </m:t>
           </m:r>
           <m:r>
             <w:rPr>
@@ -1579,49 +1549,7 @@
             <w:rPr>
               <w:rFonts w:ascii="Cambria Math" w:eastAsia="Cambria Math" w:hAnsi="Cambria Math" w:cs="Cambria Math"/>
             </w:rPr>
-            <m:t>b</m:t>
-          </m:r>
-          <m:r>
-            <w:rPr>
-              <w:rFonts w:ascii="Cambria Math" w:eastAsia="Cambria Math" w:hAnsi="Cambria Math" w:cs="Cambria Math"/>
-            </w:rPr>
-            <m:t xml:space="preserve">  </m:t>
-          </m:r>
-          <m:r>
-            <w:rPr>
-              <w:rFonts w:ascii="Cambria Math" w:eastAsia="Cambria Math" w:hAnsi="Cambria Math" w:cs="Cambria Math"/>
-            </w:rPr>
-            <m:t>wit</m:t>
-          </m:r>
-          <m:r>
-            <w:rPr>
-              <w:rFonts w:ascii="Cambria Math" w:eastAsia="Cambria Math" w:hAnsi="Cambria Math" w:cs="Cambria Math"/>
-            </w:rPr>
-            <m:t>h</m:t>
-          </m:r>
-          <m:r>
-            <w:rPr>
-              <w:rFonts w:ascii="Cambria Math" w:eastAsia="Cambria Math" w:hAnsi="Cambria Math" w:cs="Cambria Math"/>
-            </w:rPr>
-            <m:t xml:space="preserve"> </m:t>
-          </m:r>
-          <m:r>
-            <w:rPr>
-              <w:rFonts w:ascii="Cambria Math" w:eastAsia="Cambria Math" w:hAnsi="Cambria Math" w:cs="Cambria Math"/>
-            </w:rPr>
-            <m:t>probability</m:t>
-          </m:r>
-          <m:r>
-            <w:rPr>
-              <w:rFonts w:ascii="Cambria Math" w:eastAsia="Cambria Math" w:hAnsi="Cambria Math" w:cs="Cambria Math"/>
-            </w:rPr>
-            <m:t xml:space="preserve"> 1-</m:t>
-          </m:r>
-          <m:r>
-            <w:rPr>
-              <w:rFonts w:ascii="Cambria Math" w:eastAsia="Cambria Math" w:hAnsi="Cambria Math" w:cs="Cambria Math"/>
-            </w:rPr>
-            <m:t>p</m:t>
+            <m:t>b  with probability 1-p</m:t>
           </m:r>
           <m:r>
             <w:rPr>
@@ -1650,55 +1578,7 @@
             <w:rPr>
               <w:rFonts w:ascii="Cambria Math" w:eastAsia="Cambria Math" w:hAnsi="Cambria Math" w:cs="Cambria Math"/>
             </w:rPr>
-            <m:t xml:space="preserve">  </m:t>
-          </m:r>
-          <m:r>
-            <w:rPr>
-              <w:rFonts w:ascii="Cambria Math" w:eastAsia="Cambria Math" w:hAnsi="Cambria Math" w:cs="Cambria Math"/>
-            </w:rPr>
-            <m:t>wit</m:t>
-          </m:r>
-          <m:r>
-            <w:rPr>
-              <w:rFonts w:ascii="Cambria Math" w:eastAsia="Cambria Math" w:hAnsi="Cambria Math" w:cs="Cambria Math"/>
-            </w:rPr>
-            <m:t>h</m:t>
-          </m:r>
-          <m:r>
-            <w:rPr>
-              <w:rFonts w:ascii="Cambria Math" w:eastAsia="Cambria Math" w:hAnsi="Cambria Math" w:cs="Cambria Math"/>
-            </w:rPr>
-            <m:t xml:space="preserve"> </m:t>
-          </m:r>
-          <m:r>
-            <w:rPr>
-              <w:rFonts w:ascii="Cambria Math" w:eastAsia="Cambria Math" w:hAnsi="Cambria Math" w:cs="Cambria Math"/>
-            </w:rPr>
-            <m:t>prob</m:t>
-          </m:r>
-          <m:r>
-            <w:rPr>
-              <w:rFonts w:ascii="Cambria Math" w:eastAsia="Cambria Math" w:hAnsi="Cambria Math" w:cs="Cambria Math"/>
-            </w:rPr>
-            <m:t>a</m:t>
-          </m:r>
-          <m:r>
-            <w:rPr>
-              <w:rFonts w:ascii="Cambria Math" w:eastAsia="Cambria Math" w:hAnsi="Cambria Math" w:cs="Cambria Math"/>
-            </w:rPr>
-            <m:t>bility</m:t>
-          </m:r>
-          <m:r>
-            <w:rPr>
-              <w:rFonts w:ascii="Cambria Math" w:eastAsia="Cambria Math" w:hAnsi="Cambria Math" w:cs="Cambria Math"/>
-            </w:rPr>
-            <m:t xml:space="preserve"> </m:t>
-          </m:r>
-          <m:r>
-            <w:rPr>
-              <w:rFonts w:ascii="Cambria Math" w:eastAsia="Cambria Math" w:hAnsi="Cambria Math" w:cs="Cambria Math"/>
-            </w:rPr>
-            <m:t>p</m:t>
+            <m:t xml:space="preserve">  with probability p</m:t>
           </m:r>
           <m:r>
             <w:rPr>
@@ -1722,20 +1602,19 @@
         </m:r>
       </m:oMath>
       <w:r>
-        <w:t xml:space="preserve"> or passes the input bit unchanged with probability </w:t>
-      </w:r>
+        <w:t xml:space="preserve"> or passes the input bit unchanged with </w:t>
+      </w:r>
+      <w:proofErr w:type="gramStart"/>
+      <w:r>
+        <w:t xml:space="preserve">probability </w:t>
+      </w:r>
+      <w:proofErr w:type="gramEnd"/>
       <m:oMath>
         <m:r>
           <w:rPr>
             <w:rFonts w:ascii="Cambria Math" w:eastAsia="Cambria Math" w:hAnsi="Cambria Math" w:cs="Cambria Math"/>
           </w:rPr>
-          <m:t>1-</m:t>
-        </m:r>
-        <m:r>
-          <w:rPr>
-            <w:rFonts w:ascii="Cambria Math" w:eastAsia="Cambria Math" w:hAnsi="Cambria Math" w:cs="Cambria Math"/>
-          </w:rPr>
-          <m:t>p</m:t>
+          <m:t>1-p</m:t>
         </m:r>
       </m:oMath>
       <w:r>
@@ -1748,13 +1627,7 @@
         <w:t>Binary Symmetric Channel (BSC)</w:t>
       </w:r>
       <w:r>
-        <w:t>. The system is shown in Figure 2. In thi</w:t>
-      </w:r>
-      <w:r>
-        <w:t>s system, we assume that the transmitter takes the input bits coming from the source and passes them unchanged to the channel (i.e., the transmitter does nothing). However, we would like to investigate how the receiver can be designed to produce a good BER</w:t>
-      </w:r>
-      <w:r>
-        <w:t>.</w:t>
+        <w:t>. The system is shown in Figure 2. In this system, we assume that the transmitter takes the input bits coming from the source and passes them unchanged to the channel (i.e., the transmitter does nothing). However, we would like to investigate how the receiver can be designed to produce a good BER.</w:t>
       </w:r>
     </w:p>
     <w:p>
@@ -1766,13 +1639,8 @@
         <w:rPr>
           <w:noProof/>
         </w:rPr>
-      </w:r>
-      <w:r>
-        <w:rPr>
-          <w:noProof/>
-        </w:rPr>
         <w:pict>
-          <v:shape id="_x0000_i1026" type="#_x0000_t75" style="width:460.7pt;height:64.3pt">
+          <v:shape id="_x0000_i1026" type="#_x0000_t75" style="width:460.55pt;height:64.55pt">
             <v:imagedata r:id="rId11" o:title=""/>
           </v:shape>
         </w:pict>
@@ -1796,8 +1664,8 @@
           <w:szCs w:val="16"/>
         </w:rPr>
       </w:pPr>
-      <w:bookmarkStart w:id="1" w:name="_heading=h.1fob9te" w:colFirst="0" w:colLast="0"/>
-      <w:bookmarkEnd w:id="1"/>
+      <w:bookmarkStart w:id="2" w:name="_heading=h.1fob9te" w:colFirst="0" w:colLast="0"/>
+      <w:bookmarkEnd w:id="2"/>
       <w:r>
         <w:rPr>
           <w:b/>
@@ -1810,8 +1678,13 @@
     </w:p>
     <w:p>
       <w:r>
-        <w:t xml:space="preserve">Your goal in this task is to design the receiver. You know that the channel takes the data, flips it randomly (with probability </w:t>
-      </w:r>
+        <w:t xml:space="preserve">Your goal in this task is to design the receiver. You know that the channel takes the data, flips it randomly (with </w:t>
+      </w:r>
+      <w:proofErr w:type="gramStart"/>
+      <w:r>
+        <w:t xml:space="preserve">probability </w:t>
+      </w:r>
+      <w:proofErr w:type="gramEnd"/>
       <m:oMath>
         <m:r>
           <w:rPr>
@@ -1828,8 +1701,13 @@
       <w:r>
         <w:t xml:space="preserve">Think about the following two receivers and say what </w:t>
       </w:r>
-      <w:r>
-        <w:t>is the expected performance of these receivers. As a hint to start, these two receivers are not very good.</w:t>
+      <w:proofErr w:type="gramStart"/>
+      <w:r>
+        <w:t>is the expected performance of these receivers</w:t>
+      </w:r>
+      <w:proofErr w:type="gramEnd"/>
+      <w:r>
+        <w:t>. As a hint to start, these two receivers are not very good.</w:t>
       </w:r>
     </w:p>
     <w:p>
@@ -1912,6 +1790,12 @@
                 <w:b/>
               </w:rPr>
             </w:pPr>
+            <w:r>
+              <w:rPr>
+                <w:b/>
+              </w:rPr>
+              <w:t>BER = 0.5 at maximum</w:t>
+            </w:r>
           </w:p>
         </w:tc>
       </w:tr>
@@ -1944,6 +1828,43 @@
                 <w:b/>
               </w:rPr>
             </w:pPr>
+            <w:r>
+              <w:rPr>
+                <w:b/>
+              </w:rPr>
+              <w:t>This performance is considered the worst in communication systems</w:t>
+            </w:r>
+          </w:p>
+          <w:p>
+            <w:pPr>
+              <w:rPr>
+                <w:b/>
+              </w:rPr>
+            </w:pPr>
+            <w:r>
+              <w:rPr>
+                <w:b/>
+              </w:rPr>
+              <w:t>The reason is that</w:t>
+            </w:r>
+            <w:r>
+              <w:rPr>
+                <w:b/>
+              </w:rPr>
+              <w:t xml:space="preserve"> the receiver is making random guesses about the transmitted bits, it</w:t>
+            </w:r>
+            <w:r>
+              <w:rPr>
+                <w:b/>
+              </w:rPr>
+              <w:t xml:space="preserve"> at least will give us the half of the bits correct at the case of number of zeros is equal to number of ones</w:t>
+            </w:r>
+            <w:r>
+              <w:rPr>
+                <w:b/>
+              </w:rPr>
+              <w:t>.</w:t>
+            </w:r>
           </w:p>
         </w:tc>
       </w:tr>
@@ -1970,10 +1891,7 @@
         <w:t>Example 2:</w:t>
       </w:r>
       <w:r>
-        <w:t xml:space="preserve"> the receiver gives random output, i.e., 0s and 1s with a probability of 0</w:t>
-      </w:r>
-      <w:r>
-        <w:t>.5. Again, this output is not based on what the channel is giving out.</w:t>
+        <w:t xml:space="preserve"> the receiver gives random output, i.e., 0s and 1s with a probability of 0.5. Again, this output is not based on what the channel is giving out.</w:t>
       </w:r>
     </w:p>
     <w:tbl>
@@ -2045,6 +1963,18 @@
                 <w:b/>
               </w:rPr>
             </w:pPr>
+            <w:r>
+              <w:rPr>
+                <w:b/>
+              </w:rPr>
+              <w:t xml:space="preserve">BER = 0.5 </w:t>
+            </w:r>
+            <w:r>
+              <w:rPr>
+                <w:b/>
+              </w:rPr>
+              <w:t>at average</w:t>
+            </w:r>
           </w:p>
         </w:tc>
       </w:tr>
@@ -2077,16 +2007,26 @@
                 <w:b/>
               </w:rPr>
             </w:pPr>
+            <w:r>
+              <w:rPr>
+                <w:b/>
+              </w:rPr>
+              <w:t>This performance is considered the worst in communication systems</w:t>
+            </w:r>
+            <w:r>
+              <w:rPr>
+                <w:b/>
+              </w:rPr>
+              <w:br/>
+              <w:t>The reason behind the performance is similar to the previous one as they both generates a sequence in random ways, that give a probability of half of bits correct</w:t>
+            </w:r>
           </w:p>
         </w:tc>
       </w:tr>
     </w:tbl>
     <w:p>
       <w:r>
-        <w:t>The above two receivers are examples of receivers which clearly would not be considere</w:t>
-      </w:r>
-      <w:r>
-        <w:t>d as good receivers from a BER perspective (why?). In the following part of the experiment, you would design the best receiver and assess its performance by computing the corresponding BER.</w:t>
+        <w:t>The above two receivers are examples of receivers which clearly would not be considered as good receivers from a BER perspective (why?). In the following part of the experiment, you would design the best receiver and assess its performance by computing the corresponding BER.</w:t>
       </w:r>
     </w:p>
     <w:p>
@@ -2124,15 +2064,7 @@
           <w:i/>
           <w:color w:val="000000"/>
         </w:rPr>
-        <w:t xml:space="preserve"> and th</w:t>
-      </w:r>
-      <w:r>
-        <w:rPr>
-          <w:b/>
-          <w:i/>
-          <w:color w:val="000000"/>
-        </w:rPr>
-        <w:t>e missing implementation of all included functions. Then answer the following questions:</w:t>
+        <w:t xml:space="preserve"> and the missing implementation of all included functions. Then answer the following questions:</w:t>
       </w:r>
     </w:p>
     <w:tbl>
@@ -2204,6 +2136,72 @@
                 <w:b/>
               </w:rPr>
             </w:pPr>
+            <w:r>
+              <w:rPr>
+                <w:b/>
+              </w:rPr>
+              <w:t>Receiver 1: BER = 0.5</w:t>
+            </w:r>
+            <w:r>
+              <w:rPr>
+                <w:b/>
+              </w:rPr>
+              <w:t xml:space="preserve">  </w:t>
+            </w:r>
+          </w:p>
+          <w:p>
+            <w:pPr>
+              <w:rPr>
+                <w:b/>
+              </w:rPr>
+            </w:pPr>
+            <w:r>
+              <w:rPr>
+                <w:b/>
+              </w:rPr>
+              <w:t xml:space="preserve">Receiver </w:t>
+            </w:r>
+            <w:r>
+              <w:rPr>
+                <w:b/>
+              </w:rPr>
+              <w:t>2</w:t>
+            </w:r>
+            <w:r>
+              <w:rPr>
+                <w:b/>
+              </w:rPr>
+              <w:t>: BER = 0.5</w:t>
+            </w:r>
+            <w:r>
+              <w:rPr>
+                <w:b/>
+              </w:rPr>
+              <w:t xml:space="preserve">  </w:t>
+            </w:r>
+          </w:p>
+          <w:p>
+            <w:pPr>
+              <w:rPr>
+                <w:b/>
+                <w:noProof/>
+              </w:rPr>
+            </w:pPr>
+          </w:p>
+          <w:p>
+            <w:pPr>
+              <w:rPr>
+                <w:b/>
+                <w:lang w:bidi="ar-EG"/>
+              </w:rPr>
+            </w:pPr>
+            <w:r>
+              <w:rPr>
+                <w:b/>
+                <w:lang w:bidi="ar-EG"/>
+              </w:rPr>
+              <w:t>Not sure if that’s the required from the question =(</w:t>
+            </w:r>
           </w:p>
         </w:tc>
       </w:tr>
@@ -2236,6 +2234,12 @@
                 <w:b/>
               </w:rPr>
             </w:pPr>
+            <w:r>
+              <w:rPr>
+                <w:b/>
+              </w:rPr>
+              <w:t>They generates sequences randomly</w:t>
+            </w:r>
           </w:p>
         </w:tc>
       </w:tr>
@@ -2268,6 +2272,12 @@
                 <w:b/>
               </w:rPr>
             </w:pPr>
+            <w:r>
+              <w:rPr>
+                <w:b/>
+              </w:rPr>
+              <w:t>Best BER = 0.2 (20%)</w:t>
+            </w:r>
           </w:p>
         </w:tc>
       </w:tr>
@@ -2284,10 +2294,16 @@
         <w:pStyle w:val="Heading3"/>
       </w:pPr>
       <w:r>
-        <w:t>Part 1-a (2 Marks)In this pa</w:t>
-      </w:r>
-      <w:r>
-        <w:t xml:space="preserve">rt, we study the impact of the BSC channel parameter </w:t>
+        <w:lastRenderedPageBreak/>
+        <w:t>Part 1-a (2 Marks</w:t>
+      </w:r>
+      <w:proofErr w:type="gramStart"/>
+      <w:r>
+        <w:t>)In</w:t>
+      </w:r>
+      <w:proofErr w:type="gramEnd"/>
+      <w:r>
+        <w:t xml:space="preserve"> this part, we study the impact of the BSC channel parameter </w:t>
       </w:r>
       <m:oMath>
         <m:r>
@@ -2320,8 +2336,13 @@
         </m:r>
       </m:oMath>
       <w:r>
-        <w:t xml:space="preserve"> we compute the corresponding BER, we save these values in an array, then, later on in Part 3-a, plot the values of BER versus their corresponding parameter value </w:t>
-      </w:r>
+        <w:t xml:space="preserve"> we compute the corresponding BER, we save these values in an array, then, later on in Part 3-a, plot the values of BER versus their corresponding parameter </w:t>
+      </w:r>
+      <w:proofErr w:type="gramStart"/>
+      <w:r>
+        <w:t xml:space="preserve">value </w:t>
+      </w:r>
+      <w:proofErr w:type="gramEnd"/>
       <m:oMath>
         <m:r>
           <w:rPr>
@@ -2368,15 +2389,25 @@
           <w:i/>
           <w:color w:val="000000"/>
         </w:rPr>
-        <w:t>. The final figure containin</w:t>
-      </w:r>
+        <w:t>. The final figure containing the required plot will be generated at the end of Part 3-</w:t>
+      </w:r>
+      <w:proofErr w:type="gramStart"/>
       <w:r>
         <w:rPr>
           <w:b/>
           <w:i/>
           <w:color w:val="000000"/>
         </w:rPr>
-        <w:t>g the required plot will be generated at the end of Part 3-a of the experiment.</w:t>
+        <w:t>a of</w:t>
+      </w:r>
+      <w:proofErr w:type="gramEnd"/>
+      <w:r>
+        <w:rPr>
+          <w:b/>
+          <w:i/>
+          <w:color w:val="000000"/>
+        </w:rPr>
+        <w:t xml:space="preserve"> the experiment.</w:t>
       </w:r>
       <w:r>
         <w:rPr>
@@ -2398,8 +2429,13 @@
     </w:p>
     <w:p>
       <w:r>
-        <w:t xml:space="preserve">In this part, we again consider the system proposed in Figure 2 but we try to improve the transmitter a bit. Namely, the transmitter works as follows: for each input bit </w:t>
-      </w:r>
+        <w:t xml:space="preserve">In this part, we again consider the system proposed in Figure 2 but we try to improve the transmitter a bit. Namely, the transmitter works as follows: for each input </w:t>
+      </w:r>
+      <w:proofErr w:type="gramStart"/>
+      <w:r>
+        <w:t xml:space="preserve">bit </w:t>
+      </w:r>
+      <w:proofErr w:type="gramEnd"/>
       <m:oMath>
         <m:r>
           <w:rPr>
@@ -2420,16 +2456,7 @@
         </m:r>
       </m:oMath>
       <w:r>
-        <w:t xml:space="preserve"> which are then passed se</w:t>
-      </w:r>
-      <w:r>
-        <w:t>quentially through the channel. Note that this behavior leads to the increase in the number of bits being passed through the channel (is that good or bad?). The system is shown in Figure 3. For this transmitter, the receiver expects to receive a sequence o</w:t>
-      </w:r>
-      <w:r>
-        <w:t>f 5 channel outputs, all corresponding to the same input bit. Therefore, we expect that the receiver can use these outputs for a better decoding performance. In this part, we investigate how to design the best receiver and the corresponding BER performance</w:t>
-      </w:r>
-      <w:r>
-        <w:t>.</w:t>
+        <w:t xml:space="preserve"> which are then passed sequentially through the channel. Note that this behavior leads to the increase in the number of bits being passed through the channel (is that good or bad?). The system is shown in Figure 3. For this transmitter, the receiver expects to receive a sequence of 5 channel outputs, all corresponding to the same input bit. Therefore, we expect that the receiver can use these outputs for a better decoding performance. In this part, we investigate how to design the best receiver and the corresponding BER performance.</w:t>
       </w:r>
     </w:p>
     <w:p>
@@ -2441,13 +2468,8 @@
         <w:rPr>
           <w:noProof/>
         </w:rPr>
-      </w:r>
-      <w:r>
-        <w:rPr>
-          <w:noProof/>
-        </w:rPr>
         <w:pict>
-          <v:shape id="_x0000_i1027" type="#_x0000_t75" style="width:460.7pt;height:64.3pt">
+          <v:shape id="_x0000_i1027" type="#_x0000_t75" style="width:460.55pt;height:64.55pt">
             <v:imagedata r:id="rId12" o:title=""/>
           </v:shape>
         </w:pict>
@@ -2471,8 +2493,8 @@
           <w:szCs w:val="16"/>
         </w:rPr>
       </w:pPr>
-      <w:bookmarkStart w:id="2" w:name="_heading=h.3znysh7" w:colFirst="0" w:colLast="0"/>
-      <w:bookmarkEnd w:id="2"/>
+      <w:bookmarkStart w:id="3" w:name="_heading=h.3znysh7" w:colFirst="0" w:colLast="0"/>
+      <w:bookmarkEnd w:id="3"/>
       <w:r>
         <w:rPr>
           <w:b/>
@@ -2518,15 +2540,7 @@
           <w:i/>
           <w:color w:val="000000"/>
         </w:rPr>
-        <w:t xml:space="preserve"> and the missing implementation of all included functions. Then answer the following questions</w:t>
-      </w:r>
-      <w:r>
-        <w:rPr>
-          <w:b/>
-          <w:i/>
-          <w:color w:val="000000"/>
-        </w:rPr>
-        <w:t>:</w:t>
+        <w:t xml:space="preserve"> and the missing implementation of all included functions. Then answer the following questions:</w:t>
       </w:r>
     </w:p>
     <w:tbl>
@@ -2594,6 +2608,20 @@
           </w:tcPr>
           <w:p>
             <w:pPr>
+              <w:spacing w:line="240" w:lineRule="atLeast"/>
+              <w:rPr>
+                <w:b/>
+              </w:rPr>
+            </w:pPr>
+            <w:r>
+              <w:rPr>
+                <w:b/>
+              </w:rPr>
+              <w:t>BER = 0.02 (2%)</w:t>
+            </w:r>
+          </w:p>
+          <w:p>
+            <w:pPr>
               <w:rPr>
                 <w:b/>
               </w:rPr>
@@ -2630,6 +2658,12 @@
                 <w:b/>
               </w:rPr>
             </w:pPr>
+            <w:r>
+              <w:rPr>
+                <w:b/>
+              </w:rPr>
+              <w:t>The expected BER will equal to the previous BER divided by the number of repetitions which is 0.2/10 = 0.02</w:t>
+            </w:r>
           </w:p>
         </w:tc>
       </w:tr>
@@ -2662,6 +2696,159 @@
                 <w:b/>
               </w:rPr>
             </w:pPr>
+            <w:r>
+              <w:rPr>
+                <w:b/>
+              </w:rPr>
+              <w:sym w:font="Wingdings" w:char="F0E0"/>
+            </w:r>
+            <w:r>
+              <w:rPr>
+                <w:b/>
+              </w:rPr>
+              <w:t xml:space="preserve"> </w:t>
+            </w:r>
+            <w:r>
+              <w:rPr>
+                <w:b/>
+              </w:rPr>
+              <w:t>The hig</w:t>
+            </w:r>
+            <w:r>
+              <w:rPr>
+                <w:b/>
+              </w:rPr>
+              <w:t xml:space="preserve">her rate of samples will increase the </w:t>
+            </w:r>
+            <w:r>
+              <w:rPr>
+                <w:b/>
+              </w:rPr>
+              <w:t>cost</w:t>
+            </w:r>
+            <w:r>
+              <w:rPr>
+                <w:b/>
+              </w:rPr>
+              <w:t>.</w:t>
+            </w:r>
+          </w:p>
+          <w:p>
+            <w:pPr>
+              <w:rPr>
+                <w:b/>
+              </w:rPr>
+            </w:pPr>
+            <w:r>
+              <w:rPr>
+                <w:b/>
+              </w:rPr>
+              <w:sym w:font="Wingdings" w:char="F0E0"/>
+            </w:r>
+            <w:r>
+              <w:rPr>
+                <w:b/>
+              </w:rPr>
+              <w:t xml:space="preserve"> C</w:t>
+            </w:r>
+            <w:r>
+              <w:rPr>
+                <w:b/>
+              </w:rPr>
+              <w:t>omplexity</w:t>
+            </w:r>
+            <w:r>
+              <w:rPr>
+                <w:b/>
+              </w:rPr>
+              <w:t xml:space="preserve">: </w:t>
+            </w:r>
+            <w:r>
+              <w:rPr>
+                <w:b/>
+              </w:rPr>
+              <w:t>harder to implement th</w:t>
+            </w:r>
+            <w:r>
+              <w:rPr>
+                <w:b/>
+              </w:rPr>
+              <w:t>an</w:t>
+            </w:r>
+            <w:r>
+              <w:rPr>
+                <w:b/>
+              </w:rPr>
+              <w:t xml:space="preserve"> the simple one</w:t>
+            </w:r>
+            <w:r>
+              <w:rPr>
+                <w:b/>
+              </w:rPr>
+              <w:t>.</w:t>
+            </w:r>
+          </w:p>
+          <w:p>
+            <w:pPr>
+              <w:rPr>
+                <w:b/>
+              </w:rPr>
+            </w:pPr>
+            <w:r>
+              <w:rPr>
+                <w:b/>
+              </w:rPr>
+              <w:lastRenderedPageBreak/>
+              <w:sym w:font="Wingdings" w:char="F0E0"/>
+            </w:r>
+            <w:r>
+              <w:rPr>
+                <w:b/>
+              </w:rPr>
+              <w:t xml:space="preserve"> R</w:t>
+            </w:r>
+            <w:r>
+              <w:rPr>
+                <w:b/>
+              </w:rPr>
+              <w:t>educe</w:t>
+            </w:r>
+            <w:r>
+              <w:rPr>
+                <w:b/>
+              </w:rPr>
+              <w:t>s</w:t>
+            </w:r>
+            <w:r>
+              <w:rPr>
+                <w:b/>
+              </w:rPr>
+              <w:t xml:space="preserve"> </w:t>
+            </w:r>
+            <w:r>
+              <w:rPr>
+                <w:b/>
+              </w:rPr>
+              <w:t>the throughput:</w:t>
+            </w:r>
+            <w:r>
+              <w:rPr>
+                <w:b/>
+              </w:rPr>
+              <w:t xml:space="preserve"> </w:t>
+            </w:r>
+            <w:r>
+              <w:rPr>
+                <w:b/>
+              </w:rPr>
+              <w:t>Transmitting multiple copies of each bit increases the total number of bits that need to be transmitted, which reduces the overall throughput of the system</w:t>
+            </w:r>
+            <w:r>
+              <w:rPr>
+                <w:b/>
+              </w:rPr>
+              <w:t xml:space="preserve"> </w:t>
+            </w:r>
           </w:p>
         </w:tc>
       </w:tr>
@@ -2671,6 +2858,7 @@
         <w:pStyle w:val="Heading3"/>
       </w:pPr>
       <w:r>
+        <w:lastRenderedPageBreak/>
         <w:t>Part 2-a (2 Marks)</w:t>
       </w:r>
     </w:p>
@@ -2710,7 +2898,14 @@
           <w:i/>
           <w:color w:val="000000"/>
         </w:rPr>
-        <w:t>Complete PART 2-a in th</w:t>
+        <w:t xml:space="preserve">Complete PART 2-a in the experiment M-file </w:t>
+      </w:r>
+      <w:r>
+        <w:rPr>
+          <w:b/>
+          <w:color w:val="000000"/>
+        </w:rPr>
+        <w:t>Lab1_script.m</w:t>
       </w:r>
       <w:r>
         <w:rPr>
@@ -2718,22 +2913,25 @@
           <w:i/>
           <w:color w:val="000000"/>
         </w:rPr>
-        <w:t xml:space="preserve">e experiment M-file </w:t>
-      </w:r>
-      <w:r>
-        <w:rPr>
-          <w:b/>
-          <w:color w:val="000000"/>
-        </w:rPr>
-        <w:t>Lab1_script.m</w:t>
-      </w:r>
+        <w:t>. The final figure containing the required plot will be generated at the end of Part 3-</w:t>
+      </w:r>
+      <w:proofErr w:type="gramStart"/>
       <w:r>
         <w:rPr>
           <w:b/>
           <w:i/>
           <w:color w:val="000000"/>
         </w:rPr>
-        <w:t>. The final figure containing the required plot will be generated at the end of Part 3-a of the experiment.</w:t>
+        <w:t>a of</w:t>
+      </w:r>
+      <w:proofErr w:type="gramEnd"/>
+      <w:r>
+        <w:rPr>
+          <w:b/>
+          <w:i/>
+          <w:color w:val="000000"/>
+        </w:rPr>
+        <w:t xml:space="preserve"> the experiment.</w:t>
       </w:r>
     </w:p>
     <w:p>
@@ -2747,27 +2945,26 @@
     </w:p>
     <w:p>
       <w:r>
-        <w:t xml:space="preserve">In part 3, we consider the same system in Part 2. However, the channel in Part 3 generates correlated outputs among the 5 transmitter outputs that correspond to the same input bit. For example, for a 0 input bit to the transmitter and a corresponding five </w:t>
-      </w:r>
-      <w:r>
-        <w:t xml:space="preserve">copies of the bit 0, the channel output either generates a set of five 0’s with probability </w:t>
+        <w:t xml:space="preserve">In part 3, we consider the same system in Part 2. However, the channel in Part 3 generates correlated outputs among the 5 transmitter outputs that correspond to the same input bit. For example, for a 0 input bit to the transmitter and a corresponding five copies of the bit 0, the channel output either generates a set of five 0’s with probability </w:t>
       </w:r>
       <m:oMath>
         <m:r>
           <w:rPr>
             <w:rFonts w:ascii="Cambria Math" w:eastAsia="Cambria Math" w:hAnsi="Cambria Math" w:cs="Cambria Math"/>
           </w:rPr>
-          <m:t>1-</m:t>
-        </m:r>
-        <m:r>
-          <w:rPr>
-            <w:rFonts w:ascii="Cambria Math" w:eastAsia="Cambria Math" w:hAnsi="Cambria Math" w:cs="Cambria Math"/>
-          </w:rPr>
-          <m:t>p</m:t>
+          <m:t>1-p</m:t>
         </m:r>
       </m:oMath>
       <w:r>
-        <w:t xml:space="preserve"> or a set of five 1’s with probability </w:t>
+        <w:t xml:space="preserve"> or a set of f</w:t>
+      </w:r>
+      <w:proofErr w:type="spellStart"/>
+      <w:r>
+        <w:t>ive</w:t>
+      </w:r>
+      <w:proofErr w:type="spellEnd"/>
+      <w:r>
+        <w:t xml:space="preserve"> 1’s with probability </w:t>
       </w:r>
       <m:oMath>
         <m:r>
@@ -2801,15 +2998,7 @@
           <w:i/>
           <w:color w:val="000000"/>
         </w:rPr>
-        <w:t>Complete PART 3 in the e</w:t>
-      </w:r>
-      <w:r>
-        <w:rPr>
-          <w:b/>
-          <w:i/>
-          <w:color w:val="000000"/>
-        </w:rPr>
-        <w:t xml:space="preserve">xperiment M-file </w:t>
+        <w:t xml:space="preserve">Complete PART 3 in the experiment M-file </w:t>
       </w:r>
       <w:r>
         <w:rPr>
@@ -2896,6 +3085,12 @@
                 <w:b/>
               </w:rPr>
             </w:pPr>
+            <w:r>
+              <w:rPr>
+                <w:b/>
+              </w:rPr>
+              <w:t>Best BER = 0.2 (20%)</w:t>
+            </w:r>
           </w:p>
         </w:tc>
       </w:tr>
@@ -2928,6 +3123,48 @@
                 <w:b/>
               </w:rPr>
             </w:pPr>
+            <w:r>
+              <w:rPr>
+                <w:b/>
+              </w:rPr>
+              <w:t xml:space="preserve">Due to the correlation the advantage of </w:t>
+            </w:r>
+            <w:r>
+              <w:rPr>
+                <w:b/>
+              </w:rPr>
+              <w:t xml:space="preserve">transmitting multiple copies of each bit </w:t>
+            </w:r>
+            <w:r>
+              <w:rPr>
+                <w:b/>
+              </w:rPr>
+              <w:t>vanish</w:t>
+            </w:r>
+            <w:r>
+              <w:rPr>
+                <w:b/>
+              </w:rPr>
+              <w:t>es</w:t>
+            </w:r>
+            <w:r>
+              <w:rPr>
+                <w:b/>
+              </w:rPr>
+              <w:t xml:space="preserve"> as the probability will be only</w:t>
+            </w:r>
+            <w:r>
+              <w:rPr>
+                <w:b/>
+              </w:rPr>
+              <w:t xml:space="preserve"> considered for one sample -the first one-</w:t>
+            </w:r>
+            <w:r>
+              <w:rPr>
+                <w:b/>
+              </w:rPr>
+              <w:t xml:space="preserve"> so we get the same BER of the best receiver for part 1 which was 20%</w:t>
+            </w:r>
           </w:p>
         </w:tc>
       </w:tr>
@@ -2991,15 +3228,7 @@
           <w:i/>
           <w:color w:val="000000"/>
         </w:rPr>
-        <w:t>. The fin</w:t>
-      </w:r>
-      <w:r>
-        <w:rPr>
-          <w:b/>
-          <w:i/>
-          <w:color w:val="000000"/>
-        </w:rPr>
-        <w:t>al figure containing the plots from all three parts can now be generated. Please add the generated plot in the box below.</w:t>
+        <w:t>. The final figure containing the plots from all three parts can now be generated. Please add the generated plot in the box below.</w:t>
       </w:r>
     </w:p>
     <w:tbl>
@@ -3030,13 +3259,74 @@
               <w:jc w:val="center"/>
               <w:rPr>
                 <w:b/>
+                <w:noProof/>
               </w:rPr>
             </w:pPr>
-            <w:r>
-              <w:rPr>
-                <w:b/>
-              </w:rPr>
-              <w:t>Please insert the plot here</w:t>
+          </w:p>
+          <w:p>
+            <w:pPr>
+              <w:jc w:val="center"/>
+              <w:rPr>
+                <w:b/>
+              </w:rPr>
+            </w:pPr>
+            <w:r>
+              <w:rPr>
+                <w:b/>
+                <w:noProof/>
+              </w:rPr>
+              <w:lastRenderedPageBreak/>
+              <w:drawing>
+                <wp:inline distT="0" distB="0" distL="0" distR="0">
+                  <wp:extent cx="3881476" cy="2912574"/>
+                  <wp:effectExtent l="0" t="0" r="5080" b="2540"/>
+                  <wp:docPr id="4" name="Picture 4" descr="C:\Users\ALI\Documents\GitHub\Digital-Comm\Lab1\part3.png"/>
+                  <wp:cNvGraphicFramePr>
+                    <a:graphicFrameLocks xmlns:a="http://schemas.openxmlformats.org/drawingml/2006/main" noChangeAspect="1"/>
+                  </wp:cNvGraphicFramePr>
+                  <a:graphic xmlns:a="http://schemas.openxmlformats.org/drawingml/2006/main">
+                    <a:graphicData uri="http://schemas.openxmlformats.org/drawingml/2006/picture">
+                      <pic:pic xmlns:pic="http://schemas.openxmlformats.org/drawingml/2006/picture">
+                        <pic:nvPicPr>
+                          <pic:cNvPr id="0" name="Picture 6" descr="C:\Users\ALI\Documents\GitHub\Digital-Comm\Lab1\part3.png"/>
+                          <pic:cNvPicPr>
+                            <a:picLocks noChangeAspect="1" noChangeArrowheads="1"/>
+                          </pic:cNvPicPr>
+                        </pic:nvPicPr>
+                        <pic:blipFill rotWithShape="1">
+                          <a:blip r:embed="rId13">
+                            <a:extLst>
+                              <a:ext uri="{28A0092B-C50C-407E-A947-70E740481C1C}">
+                                <a14:useLocalDpi xmlns:a14="http://schemas.microsoft.com/office/drawing/2010/main" val="0"/>
+                              </a:ext>
+                            </a:extLst>
+                          </a:blip>
+                          <a:srcRect t="16489"/>
+                          <a:stretch/>
+                        </pic:blipFill>
+                        <pic:spPr bwMode="auto">
+                          <a:xfrm>
+                            <a:off x="0" y="0"/>
+                            <a:ext cx="3909569" cy="2933654"/>
+                          </a:xfrm>
+                          <a:prstGeom prst="rect">
+                            <a:avLst/>
+                          </a:prstGeom>
+                          <a:noFill/>
+                          <a:ln>
+                            <a:noFill/>
+                          </a:ln>
+                          <a:extLst>
+                            <a:ext uri="{53640926-AAD7-44D8-BBD7-CCE9431645EC}">
+                              <a14:shadowObscured xmlns:a14="http://schemas.microsoft.com/office/drawing/2010/main"/>
+                            </a:ext>
+                          </a:extLst>
+                        </pic:spPr>
+                      </pic:pic>
+                    </a:graphicData>
+                  </a:graphic>
+                </wp:inline>
+              </w:drawing>
             </w:r>
           </w:p>
         </w:tc>
@@ -3119,6 +3409,19 @@
                 <w:b/>
               </w:rPr>
             </w:pPr>
+            <w:r>
+              <w:rPr>
+                <w:b/>
+              </w:rPr>
+              <w:t xml:space="preserve">The second one (part 2) </w:t>
+            </w:r>
+            <w:r>
+              <w:rPr>
+                <w:b/>
+              </w:rPr>
+              <w:br/>
+              <w:t>BER = 0.02 (2%)</w:t>
+            </w:r>
           </w:p>
         </w:tc>
       </w:tr>
@@ -3151,6 +3454,194 @@
                 <w:b/>
               </w:rPr>
             </w:pPr>
+            <w:r>
+              <w:rPr>
+                <w:b/>
+              </w:rPr>
+              <w:t xml:space="preserve">We can </w:t>
+            </w:r>
+            <w:r>
+              <w:rPr>
+                <w:b/>
+              </w:rPr>
+              <w:t>Improve the channel</w:t>
+            </w:r>
+            <w:r>
+              <w:rPr>
+                <w:b/>
+              </w:rPr>
+              <w:t xml:space="preserve"> which could</w:t>
+            </w:r>
+            <w:r>
+              <w:rPr>
+                <w:b/>
+              </w:rPr>
+              <w:t xml:space="preserve"> be done by using</w:t>
+            </w:r>
+            <w:r>
+              <w:rPr>
+                <w:b/>
+              </w:rPr>
+              <w:t>:</w:t>
+            </w:r>
+          </w:p>
+          <w:p>
+            <w:pPr>
+              <w:pStyle w:val="ListParagraph"/>
+              <w:numPr>
+                <w:ilvl w:val="0"/>
+                <w:numId w:val="7"/>
+              </w:numPr>
+              <w:rPr>
+                <w:b/>
+              </w:rPr>
+            </w:pPr>
+            <w:r>
+              <w:rPr>
+                <w:b/>
+              </w:rPr>
+              <w:t>better modulation techniques</w:t>
+            </w:r>
+          </w:p>
+          <w:p>
+            <w:pPr>
+              <w:pStyle w:val="ListParagraph"/>
+              <w:numPr>
+                <w:ilvl w:val="0"/>
+                <w:numId w:val="7"/>
+              </w:numPr>
+              <w:rPr>
+                <w:b/>
+              </w:rPr>
+            </w:pPr>
+            <w:r>
+              <w:rPr>
+                <w:b/>
+              </w:rPr>
+              <w:t>increa</w:t>
+            </w:r>
+            <w:r>
+              <w:rPr>
+                <w:b/>
+              </w:rPr>
+              <w:t>sing the transmission power</w:t>
+            </w:r>
+          </w:p>
+          <w:p>
+            <w:pPr>
+              <w:pStyle w:val="ListParagraph"/>
+              <w:numPr>
+                <w:ilvl w:val="0"/>
+                <w:numId w:val="7"/>
+              </w:numPr>
+              <w:rPr>
+                <w:b/>
+              </w:rPr>
+            </w:pPr>
+            <w:r>
+              <w:rPr>
+                <w:b/>
+              </w:rPr>
+              <w:t>using more sophisticated error-correction coding schemes</w:t>
+            </w:r>
+            <w:r>
+              <w:rPr>
+                <w:b/>
+              </w:rPr>
+              <w:t>(</w:t>
+            </w:r>
+            <w:r>
+              <w:rPr>
+                <w:b/>
+              </w:rPr>
+              <w:t>add redundancy to the transmitted data</w:t>
+            </w:r>
+            <w:r>
+              <w:rPr>
+                <w:b/>
+              </w:rPr>
+              <w:t xml:space="preserve"> like in part 2)</w:t>
+            </w:r>
+          </w:p>
+          <w:p>
+            <w:pPr>
+              <w:rPr>
+                <w:b/>
+                <w:lang w:bidi="ar-EG"/>
+              </w:rPr>
+            </w:pPr>
+            <w:proofErr w:type="gramStart"/>
+            <w:r>
+              <w:rPr>
+                <w:b/>
+              </w:rPr>
+              <w:t xml:space="preserve"># </w:t>
+            </w:r>
+            <w:r>
+              <w:rPr>
+                <w:b/>
+              </w:rPr>
+              <w:t xml:space="preserve"> =</w:t>
+            </w:r>
+            <w:proofErr w:type="gramEnd"/>
+            <w:r>
+              <w:rPr>
+                <w:b/>
+              </w:rPr>
+              <w:t xml:space="preserve">) </w:t>
+            </w:r>
+            <w:r>
+              <w:rPr>
+                <w:rFonts w:hint="cs"/>
+                <w:b/>
+                <w:rtl/>
+                <w:lang w:bidi="ar-EG"/>
+              </w:rPr>
+              <w:t>هبد شويه</w:t>
+            </w:r>
+            <w:r>
+              <w:rPr>
+                <w:b/>
+                <w:lang w:bidi="ar-EG"/>
+              </w:rPr>
+              <w:t xml:space="preserve"> </w:t>
+            </w:r>
+            <w:r>
+              <w:rPr>
+                <w:b/>
+              </w:rPr>
+              <w:t>We</w:t>
+            </w:r>
+            <w:r>
+              <w:rPr>
+                <w:b/>
+              </w:rPr>
+              <w:t xml:space="preserve"> </w:t>
+            </w:r>
+            <w:r>
+              <w:rPr>
+                <w:b/>
+              </w:rPr>
+              <w:t>can</w:t>
+            </w:r>
+            <w:r>
+              <w:rPr>
+                <w:b/>
+              </w:rPr>
+              <w:t xml:space="preserve"> check for </w:t>
+            </w:r>
+            <w:r>
+              <w:rPr>
+                <w:b/>
+              </w:rPr>
+              <w:t>non-dominant state</w:t>
+            </w:r>
+            <w:r>
+              <w:rPr>
+                <w:b/>
+              </w:rPr>
+              <w:t xml:space="preserve"> and set all the bits like it.</w:t>
+            </w:r>
           </w:p>
         </w:tc>
       </w:tr>
@@ -3167,10 +3658,7 @@
     </w:p>
     <w:p>
       <w:r>
-        <w:t>In this part, we go back to the system considered in Part 2, namely the system with a transmitter which generated a set of 5 repetitions to the input bit. Now, we would like to investigate the effect of changing the number of repetitions on the decoding pe</w:t>
-      </w:r>
-      <w:r>
-        <w:t>rformance. You need to generate a figure where the x-axis shows the number of repetitions, and the y-axis shows the corresponding BER. In this part, you can consider p = 2.</w:t>
+        <w:t>In this part, we go back to the system considered in Part 2, namely the system with a transmitter which generated a set of 5 repetitions to the input bit. Now, we would like to investigate the effect of changing the number of repetitions on the decoding performance. You need to generate a figure where the x-axis shows the number of repetitions, and the y-axis shows the corresponding BER. In this part, you can consider p = 2.</w:t>
       </w:r>
     </w:p>
     <w:p>
@@ -3206,20 +3694,12 @@
           <w:i/>
           <w:color w:val="000000"/>
         </w:rPr>
-        <w:t>. Your cod</w:t>
-      </w:r>
-      <w:r>
-        <w:rPr>
-          <w:b/>
-          <w:i/>
-          <w:color w:val="000000"/>
-        </w:rPr>
-        <w:t>e should generate a figure as described in the discussion above.</w:t>
+        <w:t>. Your code should generate a figure as described in the discussion above.</w:t>
       </w:r>
     </w:p>
     <w:sectPr>
-      <w:headerReference w:type="default" r:id="rId13"/>
-      <w:footerReference w:type="default" r:id="rId14"/>
+      <w:headerReference w:type="default" r:id="rId14"/>
+      <w:footerReference w:type="default" r:id="rId15"/>
       <w:pgSz w:w="12240" w:h="15840"/>
       <w:pgMar w:top="1440" w:right="1440" w:bottom="1440" w:left="1440" w:header="720" w:footer="720" w:gutter="0"/>
       <w:pgNumType w:start="1"/>
@@ -3230,7 +3710,7 @@
 </file>
 
 <file path=word/endnotes.xml><?xml version="1.0" encoding="utf-8"?>
-<w:endnotes xmlns:wpc="http://schemas.microsoft.com/office/word/2010/wordprocessingCanvas" xmlns:cx="http://schemas.microsoft.com/office/drawing/2014/chartex" xmlns:cx1="http://schemas.microsoft.com/office/drawing/2015/9/8/chartex" xmlns:cx2="http://schemas.microsoft.com/office/drawing/2015/10/21/chartex" xmlns:cx3="http://schemas.microsoft.com/office/drawing/2016/5/9/chartex" xmlns:cx4="http://schemas.microsoft.com/office/drawing/2016/5/10/chartex" xmlns:cx5="http://schemas.microsoft.com/office/drawing/2016/5/11/chartex" xmlns:cx6="http://schemas.microsoft.com/office/drawing/2016/5/12/chartex" xmlns:cx7="http://schemas.microsoft.com/office/drawing/2016/5/13/chartex" xmlns:cx8="http://schemas.microsoft.com/office/drawing/2016/5/14/chartex" xmlns:mc="http://schemas.openxmlformats.org/markup-compatibility/2006" xmlns:aink="http://schemas.microsoft.com/office/drawing/2016/ink" xmlns:am3d="http://schemas.microsoft.com/office/drawing/2017/model3d" xmlns:o="urn:schemas-microsoft-com:office:office" xmlns:oel="http://schemas.microsoft.com/office/2019/extlst" xmlns:r="http://schemas.openxmlformats.org/officeDocument/2006/relationships" xmlns:m="http://schemas.openxmlformats.org/officeDocument/2006/math" xmlns:v="urn:schemas-microsoft-com:vml" xmlns:wp14="http://schemas.microsoft.com/office/word/2010/wordprocessingDrawing" xmlns:wp="http://schemas.openxmlformats.org/drawingml/2006/wordprocessingDrawing" xmlns:w10="urn:schemas-microsoft-com:office:word" xmlns:w="http://schemas.openxmlformats.org/wordprocessingml/2006/main" xmlns:w14="http://schemas.microsoft.com/office/word/2010/wordml" xmlns:w15="http://schemas.microsoft.com/office/word/2012/wordml" xmlns:w16cex="http://schemas.microsoft.com/office/word/2018/wordml/cex" xmlns:w16cid="http://schemas.microsoft.com/office/word/2016/wordml/cid" xmlns:w16="http://schemas.microsoft.com/office/word/2018/wordml" xmlns:w16sdtdh="http://schemas.microsoft.com/office/word/2020/wordml/sdtdatahash" xmlns:w16se="http://schemas.microsoft.com/office/word/2015/wordml/symex" xmlns:wpg="http://schemas.microsoft.com/office/word/2010/wordprocessingGroup" xmlns:wpi="http://schemas.microsoft.com/office/word/2010/wordprocessingInk" xmlns:wne="http://schemas.microsoft.com/office/word/2006/wordml" xmlns:wps="http://schemas.microsoft.com/office/word/2010/wordprocessingShape" mc:Ignorable="w14 w15 w16se w16cid w16 w16cex w16sdtdh wp14">
+<w:endnotes xmlns:wpc="http://schemas.microsoft.com/office/word/2010/wordprocessingCanvas" xmlns:cx="http://schemas.microsoft.com/office/drawing/2014/chartex" xmlns:cx1="http://schemas.microsoft.com/office/drawing/2015/9/8/chartex" xmlns:mc="http://schemas.openxmlformats.org/markup-compatibility/2006" xmlns:o="urn:schemas-microsoft-com:office:office" xmlns:r="http://schemas.openxmlformats.org/officeDocument/2006/relationships" xmlns:m="http://schemas.openxmlformats.org/officeDocument/2006/math" xmlns:v="urn:schemas-microsoft-com:vml" xmlns:wp14="http://schemas.microsoft.com/office/word/2010/wordprocessingDrawing" xmlns:wp="http://schemas.openxmlformats.org/drawingml/2006/wordprocessingDrawing" xmlns:w10="urn:schemas-microsoft-com:office:word" xmlns:w="http://schemas.openxmlformats.org/wordprocessingml/2006/main" xmlns:w14="http://schemas.microsoft.com/office/word/2010/wordml" xmlns:w15="http://schemas.microsoft.com/office/word/2012/wordml" xmlns:w16se="http://schemas.microsoft.com/office/word/2015/wordml/symex" xmlns:wpg="http://schemas.microsoft.com/office/word/2010/wordprocessingGroup" xmlns:wpi="http://schemas.microsoft.com/office/word/2010/wordprocessingInk" xmlns:wne="http://schemas.microsoft.com/office/word/2006/wordml" xmlns:wps="http://schemas.microsoft.com/office/word/2010/wordprocessingShape" mc:Ignorable="w14 w15 w16se wp14">
   <w:endnote w:type="separator" w:id="-1">
     <w:p>
       <w:pPr>
@@ -3255,7 +3735,7 @@
 </file>
 
 <file path=word/footer1.xml><?xml version="1.0" encoding="utf-8"?>
-<w:ftr xmlns:wpc="http://schemas.microsoft.com/office/word/2010/wordprocessingCanvas" xmlns:cx="http://schemas.microsoft.com/office/drawing/2014/chartex" xmlns:cx1="http://schemas.microsoft.com/office/drawing/2015/9/8/chartex" xmlns:cx2="http://schemas.microsoft.com/office/drawing/2015/10/21/chartex" xmlns:cx3="http://schemas.microsoft.com/office/drawing/2016/5/9/chartex" xmlns:cx4="http://schemas.microsoft.com/office/drawing/2016/5/10/chartex" xmlns:cx5="http://schemas.microsoft.com/office/drawing/2016/5/11/chartex" xmlns:cx6="http://schemas.microsoft.com/office/drawing/2016/5/12/chartex" xmlns:cx7="http://schemas.microsoft.com/office/drawing/2016/5/13/chartex" xmlns:cx8="http://schemas.microsoft.com/office/drawing/2016/5/14/chartex" xmlns:mc="http://schemas.openxmlformats.org/markup-compatibility/2006" xmlns:aink="http://schemas.microsoft.com/office/drawing/2016/ink" xmlns:am3d="http://schemas.microsoft.com/office/drawing/2017/model3d" xmlns:o="urn:schemas-microsoft-com:office:office" xmlns:oel="http://schemas.microsoft.com/office/2019/extlst" xmlns:r="http://schemas.openxmlformats.org/officeDocument/2006/relationships" xmlns:m="http://schemas.openxmlformats.org/officeDocument/2006/math" xmlns:v="urn:schemas-microsoft-com:vml" xmlns:wp14="http://schemas.microsoft.com/office/word/2010/wordprocessingDrawing" xmlns:wp="http://schemas.openxmlformats.org/drawingml/2006/wordprocessingDrawing" xmlns:w10="urn:schemas-microsoft-com:office:word" xmlns:w="http://schemas.openxmlformats.org/wordprocessingml/2006/main" xmlns:w14="http://schemas.microsoft.com/office/word/2010/wordml" xmlns:w15="http://schemas.microsoft.com/office/word/2012/wordml" xmlns:w16cex="http://schemas.microsoft.com/office/word/2018/wordml/cex" xmlns:w16cid="http://schemas.microsoft.com/office/word/2016/wordml/cid" xmlns:w16="http://schemas.microsoft.com/office/word/2018/wordml" xmlns:w16sdtdh="http://schemas.microsoft.com/office/word/2020/wordml/sdtdatahash" xmlns:w16se="http://schemas.microsoft.com/office/word/2015/wordml/symex" xmlns:wpg="http://schemas.microsoft.com/office/word/2010/wordprocessingGroup" xmlns:wpi="http://schemas.microsoft.com/office/word/2010/wordprocessingInk" xmlns:wne="http://schemas.microsoft.com/office/word/2006/wordml" xmlns:wps="http://schemas.microsoft.com/office/word/2010/wordprocessingShape" mc:Ignorable="w14 w15 w16se w16cid w16 w16cex w16sdtdh wp14">
+<w:ftr xmlns:wpc="http://schemas.microsoft.com/office/word/2010/wordprocessingCanvas" xmlns:cx="http://schemas.microsoft.com/office/drawing/2014/chartex" xmlns:cx1="http://schemas.microsoft.com/office/drawing/2015/9/8/chartex" xmlns:mc="http://schemas.openxmlformats.org/markup-compatibility/2006" xmlns:o="urn:schemas-microsoft-com:office:office" xmlns:r="http://schemas.openxmlformats.org/officeDocument/2006/relationships" xmlns:m="http://schemas.openxmlformats.org/officeDocument/2006/math" xmlns:v="urn:schemas-microsoft-com:vml" xmlns:wp14="http://schemas.microsoft.com/office/word/2010/wordprocessingDrawing" xmlns:wp="http://schemas.openxmlformats.org/drawingml/2006/wordprocessingDrawing" xmlns:w10="urn:schemas-microsoft-com:office:word" xmlns:w="http://schemas.openxmlformats.org/wordprocessingml/2006/main" xmlns:w14="http://schemas.microsoft.com/office/word/2010/wordml" xmlns:w15="http://schemas.microsoft.com/office/word/2012/wordml" xmlns:w16se="http://schemas.microsoft.com/office/word/2015/wordml/symex" xmlns:wpg="http://schemas.microsoft.com/office/word/2010/wordprocessingGroup" xmlns:wpi="http://schemas.microsoft.com/office/word/2010/wordprocessingInk" xmlns:wne="http://schemas.microsoft.com/office/word/2006/wordml" xmlns:wps="http://schemas.microsoft.com/office/word/2010/wordprocessingShape" mc:Ignorable="w14 w15 w16se wp14">
   <w:p>
     <w:pPr>
       <w:widowControl w:val="0"/>
@@ -3386,7 +3866,7 @@
 </file>
 
 <file path=word/footnotes.xml><?xml version="1.0" encoding="utf-8"?>
-<w:footnotes xmlns:wpc="http://schemas.microsoft.com/office/word/2010/wordprocessingCanvas" xmlns:cx="http://schemas.microsoft.com/office/drawing/2014/chartex" xmlns:cx1="http://schemas.microsoft.com/office/drawing/2015/9/8/chartex" xmlns:cx2="http://schemas.microsoft.com/office/drawing/2015/10/21/chartex" xmlns:cx3="http://schemas.microsoft.com/office/drawing/2016/5/9/chartex" xmlns:cx4="http://schemas.microsoft.com/office/drawing/2016/5/10/chartex" xmlns:cx5="http://schemas.microsoft.com/office/drawing/2016/5/11/chartex" xmlns:cx6="http://schemas.microsoft.com/office/drawing/2016/5/12/chartex" xmlns:cx7="http://schemas.microsoft.com/office/drawing/2016/5/13/chartex" xmlns:cx8="http://schemas.microsoft.com/office/drawing/2016/5/14/chartex" xmlns:mc="http://schemas.openxmlformats.org/markup-compatibility/2006" xmlns:aink="http://schemas.microsoft.com/office/drawing/2016/ink" xmlns:am3d="http://schemas.microsoft.com/office/drawing/2017/model3d" xmlns:o="urn:schemas-microsoft-com:office:office" xmlns:oel="http://schemas.microsoft.com/office/2019/extlst" xmlns:r="http://schemas.openxmlformats.org/officeDocument/2006/relationships" xmlns:m="http://schemas.openxmlformats.org/officeDocument/2006/math" xmlns:v="urn:schemas-microsoft-com:vml" xmlns:wp14="http://schemas.microsoft.com/office/word/2010/wordprocessingDrawing" xmlns:wp="http://schemas.openxmlformats.org/drawingml/2006/wordprocessingDrawing" xmlns:w10="urn:schemas-microsoft-com:office:word" xmlns:w="http://schemas.openxmlformats.org/wordprocessingml/2006/main" xmlns:w14="http://schemas.microsoft.com/office/word/2010/wordml" xmlns:w15="http://schemas.microsoft.com/office/word/2012/wordml" xmlns:w16cex="http://schemas.microsoft.com/office/word/2018/wordml/cex" xmlns:w16cid="http://schemas.microsoft.com/office/word/2016/wordml/cid" xmlns:w16="http://schemas.microsoft.com/office/word/2018/wordml" xmlns:w16sdtdh="http://schemas.microsoft.com/office/word/2020/wordml/sdtdatahash" xmlns:w16se="http://schemas.microsoft.com/office/word/2015/wordml/symex" xmlns:wpg="http://schemas.microsoft.com/office/word/2010/wordprocessingGroup" xmlns:wpi="http://schemas.microsoft.com/office/word/2010/wordprocessingInk" xmlns:wne="http://schemas.microsoft.com/office/word/2006/wordml" xmlns:wps="http://schemas.microsoft.com/office/word/2010/wordprocessingShape" mc:Ignorable="w14 w15 w16se w16cid w16 w16cex w16sdtdh wp14">
+<w:footnotes xmlns:wpc="http://schemas.microsoft.com/office/word/2010/wordprocessingCanvas" xmlns:cx="http://schemas.microsoft.com/office/drawing/2014/chartex" xmlns:cx1="http://schemas.microsoft.com/office/drawing/2015/9/8/chartex" xmlns:mc="http://schemas.openxmlformats.org/markup-compatibility/2006" xmlns:o="urn:schemas-microsoft-com:office:office" xmlns:r="http://schemas.openxmlformats.org/officeDocument/2006/relationships" xmlns:m="http://schemas.openxmlformats.org/officeDocument/2006/math" xmlns:v="urn:schemas-microsoft-com:vml" xmlns:wp14="http://schemas.microsoft.com/office/word/2010/wordprocessingDrawing" xmlns:wp="http://schemas.openxmlformats.org/drawingml/2006/wordprocessingDrawing" xmlns:w10="urn:schemas-microsoft-com:office:word" xmlns:w="http://schemas.openxmlformats.org/wordprocessingml/2006/main" xmlns:w14="http://schemas.microsoft.com/office/word/2010/wordml" xmlns:w15="http://schemas.microsoft.com/office/word/2012/wordml" xmlns:w16se="http://schemas.microsoft.com/office/word/2015/wordml/symex" xmlns:wpg="http://schemas.microsoft.com/office/word/2010/wordprocessingGroup" xmlns:wpi="http://schemas.microsoft.com/office/word/2010/wordprocessingInk" xmlns:wne="http://schemas.microsoft.com/office/word/2006/wordml" xmlns:wps="http://schemas.microsoft.com/office/word/2010/wordprocessingShape" mc:Ignorable="w14 w15 w16se wp14">
   <w:footnote w:type="separator" w:id="-1">
     <w:p>
       <w:pPr>
@@ -3411,7 +3891,7 @@
 </file>
 
 <file path=word/header1.xml><?xml version="1.0" encoding="utf-8"?>
-<w:hdr xmlns:wpc="http://schemas.microsoft.com/office/word/2010/wordprocessingCanvas" xmlns:cx="http://schemas.microsoft.com/office/drawing/2014/chartex" xmlns:cx1="http://schemas.microsoft.com/office/drawing/2015/9/8/chartex" xmlns:cx2="http://schemas.microsoft.com/office/drawing/2015/10/21/chartex" xmlns:cx3="http://schemas.microsoft.com/office/drawing/2016/5/9/chartex" xmlns:cx4="http://schemas.microsoft.com/office/drawing/2016/5/10/chartex" xmlns:cx5="http://schemas.microsoft.com/office/drawing/2016/5/11/chartex" xmlns:cx6="http://schemas.microsoft.com/office/drawing/2016/5/12/chartex" xmlns:cx7="http://schemas.microsoft.com/office/drawing/2016/5/13/chartex" xmlns:cx8="http://schemas.microsoft.com/office/drawing/2016/5/14/chartex" xmlns:mc="http://schemas.openxmlformats.org/markup-compatibility/2006" xmlns:aink="http://schemas.microsoft.com/office/drawing/2016/ink" xmlns:am3d="http://schemas.microsoft.com/office/drawing/2017/model3d" xmlns:o="urn:schemas-microsoft-com:office:office" xmlns:oel="http://schemas.microsoft.com/office/2019/extlst" xmlns:r="http://schemas.openxmlformats.org/officeDocument/2006/relationships" xmlns:m="http://schemas.openxmlformats.org/officeDocument/2006/math" xmlns:v="urn:schemas-microsoft-com:vml" xmlns:wp14="http://schemas.microsoft.com/office/word/2010/wordprocessingDrawing" xmlns:wp="http://schemas.openxmlformats.org/drawingml/2006/wordprocessingDrawing" xmlns:w10="urn:schemas-microsoft-com:office:word" xmlns:w="http://schemas.openxmlformats.org/wordprocessingml/2006/main" xmlns:w14="http://schemas.microsoft.com/office/word/2010/wordml" xmlns:w15="http://schemas.microsoft.com/office/word/2012/wordml" xmlns:w16cex="http://schemas.microsoft.com/office/word/2018/wordml/cex" xmlns:w16cid="http://schemas.microsoft.com/office/word/2016/wordml/cid" xmlns:w16="http://schemas.microsoft.com/office/word/2018/wordml" xmlns:w16sdtdh="http://schemas.microsoft.com/office/word/2020/wordml/sdtdatahash" xmlns:w16se="http://schemas.microsoft.com/office/word/2015/wordml/symex" xmlns:wpg="http://schemas.microsoft.com/office/word/2010/wordprocessingGroup" xmlns:wpi="http://schemas.microsoft.com/office/word/2010/wordprocessingInk" xmlns:wne="http://schemas.microsoft.com/office/word/2006/wordml" xmlns:wps="http://schemas.microsoft.com/office/word/2010/wordprocessingShape" mc:Ignorable="w14 w15 w16se w16cid w16 w16cex w16sdtdh wp14">
+<w:hdr xmlns:wpc="http://schemas.microsoft.com/office/word/2010/wordprocessingCanvas" xmlns:cx="http://schemas.microsoft.com/office/drawing/2014/chartex" xmlns:cx1="http://schemas.microsoft.com/office/drawing/2015/9/8/chartex" xmlns:mc="http://schemas.openxmlformats.org/markup-compatibility/2006" xmlns:o="urn:schemas-microsoft-com:office:office" xmlns:r="http://schemas.openxmlformats.org/officeDocument/2006/relationships" xmlns:m="http://schemas.openxmlformats.org/officeDocument/2006/math" xmlns:v="urn:schemas-microsoft-com:vml" xmlns:wp14="http://schemas.microsoft.com/office/word/2010/wordprocessingDrawing" xmlns:wp="http://schemas.openxmlformats.org/drawingml/2006/wordprocessingDrawing" xmlns:w10="urn:schemas-microsoft-com:office:word" xmlns:w="http://schemas.openxmlformats.org/wordprocessingml/2006/main" xmlns:w14="http://schemas.microsoft.com/office/word/2010/wordml" xmlns:w15="http://schemas.microsoft.com/office/word/2012/wordml" xmlns:w16se="http://schemas.microsoft.com/office/word/2015/wordml/symex" xmlns:wpg="http://schemas.microsoft.com/office/word/2010/wordprocessingGroup" xmlns:wpi="http://schemas.microsoft.com/office/word/2010/wordprocessingInk" xmlns:wne="http://schemas.microsoft.com/office/word/2006/wordml" xmlns:wps="http://schemas.microsoft.com/office/word/2010/wordprocessingShape" mc:Ignorable="w14 w15 w16se wp14">
   <w:p>
     <w:pPr>
       <w:widowControl w:val="0"/>
@@ -3671,17 +4151,7 @@
               <w:rtl/>
             </w:rPr>
             <w:br/>
-            <w:t xml:space="preserve">قسم الهندسة </w:t>
-          </w:r>
-          <w:r>
-            <w:rPr>
-              <w:rFonts w:ascii="Times New Roman" w:eastAsia="Times New Roman" w:hAnsi="Times New Roman" w:cs="Times New Roman"/>
-              <w:color w:val="000000"/>
-              <w:sz w:val="22"/>
-              <w:szCs w:val="22"/>
-              <w:rtl/>
-            </w:rPr>
-            <w:t>الكهربية</w:t>
+            <w:t>قسم الهندسة الكهربية</w:t>
           </w:r>
         </w:p>
         <w:p>
@@ -3758,8 +4228,121 @@
 </file>
 
 <file path=word/numbering.xml><?xml version="1.0" encoding="utf-8"?>
-<w:numbering xmlns:wpc="http://schemas.microsoft.com/office/word/2010/wordprocessingCanvas" xmlns:cx="http://schemas.microsoft.com/office/drawing/2014/chartex" xmlns:cx1="http://schemas.microsoft.com/office/drawing/2015/9/8/chartex" xmlns:cx2="http://schemas.microsoft.com/office/drawing/2015/10/21/chartex" xmlns:cx3="http://schemas.microsoft.com/office/drawing/2016/5/9/chartex" xmlns:cx4="http://schemas.microsoft.com/office/drawing/2016/5/10/chartex" xmlns:cx5="http://schemas.microsoft.com/office/drawing/2016/5/11/chartex" xmlns:cx6="http://schemas.microsoft.com/office/drawing/2016/5/12/chartex" xmlns:cx7="http://schemas.microsoft.com/office/drawing/2016/5/13/chartex" xmlns:cx8="http://schemas.microsoft.com/office/drawing/2016/5/14/chartex" xmlns:mc="http://schemas.openxmlformats.org/markup-compatibility/2006" xmlns:aink="http://schemas.microsoft.com/office/drawing/2016/ink" xmlns:am3d="http://schemas.microsoft.com/office/drawing/2017/model3d" xmlns:o="urn:schemas-microsoft-com:office:office" xmlns:oel="http://schemas.microsoft.com/office/2019/extlst" xmlns:r="http://schemas.openxmlformats.org/officeDocument/2006/relationships" xmlns:m="http://schemas.openxmlformats.org/officeDocument/2006/math" xmlns:v="urn:schemas-microsoft-com:vml" xmlns:wp14="http://schemas.microsoft.com/office/word/2010/wordprocessingDrawing" xmlns:wp="http://schemas.openxmlformats.org/drawingml/2006/wordprocessingDrawing" xmlns:w10="urn:schemas-microsoft-com:office:word" xmlns:w="http://schemas.openxmlformats.org/wordprocessingml/2006/main" xmlns:w14="http://schemas.microsoft.com/office/word/2010/wordml" xmlns:w15="http://schemas.microsoft.com/office/word/2012/wordml" xmlns:w16cex="http://schemas.microsoft.com/office/word/2018/wordml/cex" xmlns:w16cid="http://schemas.microsoft.com/office/word/2016/wordml/cid" xmlns:w16="http://schemas.microsoft.com/office/word/2018/wordml" xmlns:w16sdtdh="http://schemas.microsoft.com/office/word/2020/wordml/sdtdatahash" xmlns:w16se="http://schemas.microsoft.com/office/word/2015/wordml/symex" xmlns:wpg="http://schemas.microsoft.com/office/word/2010/wordprocessingGroup" xmlns:wpi="http://schemas.microsoft.com/office/word/2010/wordprocessingInk" xmlns:wne="http://schemas.microsoft.com/office/word/2006/wordml" xmlns:wps="http://schemas.microsoft.com/office/word/2010/wordprocessingShape" mc:Ignorable="w14 w15 w16se w16cid w16 w16cex w16sdtdh wp14">
+<w:numbering xmlns:wpc="http://schemas.microsoft.com/office/word/2010/wordprocessingCanvas" xmlns:cx="http://schemas.microsoft.com/office/drawing/2014/chartex" xmlns:cx1="http://schemas.microsoft.com/office/drawing/2015/9/8/chartex" xmlns:mc="http://schemas.openxmlformats.org/markup-compatibility/2006" xmlns:o="urn:schemas-microsoft-com:office:office" xmlns:r="http://schemas.openxmlformats.org/officeDocument/2006/relationships" xmlns:m="http://schemas.openxmlformats.org/officeDocument/2006/math" xmlns:v="urn:schemas-microsoft-com:vml" xmlns:wp14="http://schemas.microsoft.com/office/word/2010/wordprocessingDrawing" xmlns:wp="http://schemas.openxmlformats.org/drawingml/2006/wordprocessingDrawing" xmlns:w10="urn:schemas-microsoft-com:office:word" xmlns:w="http://schemas.openxmlformats.org/wordprocessingml/2006/main" xmlns:w14="http://schemas.microsoft.com/office/word/2010/wordml" xmlns:w15="http://schemas.microsoft.com/office/word/2012/wordml" xmlns:w16se="http://schemas.microsoft.com/office/word/2015/wordml/symex" xmlns:wpg="http://schemas.microsoft.com/office/word/2010/wordprocessingGroup" xmlns:wpi="http://schemas.microsoft.com/office/word/2010/wordprocessingInk" xmlns:wne="http://schemas.microsoft.com/office/word/2006/wordml" xmlns:wps="http://schemas.microsoft.com/office/word/2010/wordprocessingShape" mc:Ignorable="w14 w15 w16se wp14">
   <w:abstractNum w:abstractNumId="0" w15:restartNumberingAfterBreak="0">
+    <w:nsid w:val="0D727750"/>
+    <w:multiLevelType w:val="hybridMultilevel"/>
+    <w:tmpl w:val="696E1FB2"/>
+    <w:lvl w:ilvl="0" w:tplc="04090001">
+      <w:start w:val="1"/>
+      <w:numFmt w:val="bullet"/>
+      <w:lvlText w:val=""/>
+      <w:lvlJc w:val="left"/>
+      <w:pPr>
+        <w:ind w:left="720" w:hanging="360"/>
+      </w:pPr>
+      <w:rPr>
+        <w:rFonts w:ascii="Symbol" w:hAnsi="Symbol" w:hint="default"/>
+      </w:rPr>
+    </w:lvl>
+    <w:lvl w:ilvl="1" w:tplc="04090003" w:tentative="1">
+      <w:start w:val="1"/>
+      <w:numFmt w:val="bullet"/>
+      <w:lvlText w:val="o"/>
+      <w:lvlJc w:val="left"/>
+      <w:pPr>
+        <w:ind w:left="1440" w:hanging="360"/>
+      </w:pPr>
+      <w:rPr>
+        <w:rFonts w:ascii="Courier New" w:hAnsi="Courier New" w:cs="Courier New" w:hint="default"/>
+      </w:rPr>
+    </w:lvl>
+    <w:lvl w:ilvl="2" w:tplc="04090005" w:tentative="1">
+      <w:start w:val="1"/>
+      <w:numFmt w:val="bullet"/>
+      <w:lvlText w:val=""/>
+      <w:lvlJc w:val="left"/>
+      <w:pPr>
+        <w:ind w:left="2160" w:hanging="360"/>
+      </w:pPr>
+      <w:rPr>
+        <w:rFonts w:ascii="Wingdings" w:hAnsi="Wingdings" w:hint="default"/>
+      </w:rPr>
+    </w:lvl>
+    <w:lvl w:ilvl="3" w:tplc="04090001" w:tentative="1">
+      <w:start w:val="1"/>
+      <w:numFmt w:val="bullet"/>
+      <w:lvlText w:val=""/>
+      <w:lvlJc w:val="left"/>
+      <w:pPr>
+        <w:ind w:left="2880" w:hanging="360"/>
+      </w:pPr>
+      <w:rPr>
+        <w:rFonts w:ascii="Symbol" w:hAnsi="Symbol" w:hint="default"/>
+      </w:rPr>
+    </w:lvl>
+    <w:lvl w:ilvl="4" w:tplc="04090003" w:tentative="1">
+      <w:start w:val="1"/>
+      <w:numFmt w:val="bullet"/>
+      <w:lvlText w:val="o"/>
+      <w:lvlJc w:val="left"/>
+      <w:pPr>
+        <w:ind w:left="3600" w:hanging="360"/>
+      </w:pPr>
+      <w:rPr>
+        <w:rFonts w:ascii="Courier New" w:hAnsi="Courier New" w:cs="Courier New" w:hint="default"/>
+      </w:rPr>
+    </w:lvl>
+    <w:lvl w:ilvl="5" w:tplc="04090005" w:tentative="1">
+      <w:start w:val="1"/>
+      <w:numFmt w:val="bullet"/>
+      <w:lvlText w:val=""/>
+      <w:lvlJc w:val="left"/>
+      <w:pPr>
+        <w:ind w:left="4320" w:hanging="360"/>
+      </w:pPr>
+      <w:rPr>
+        <w:rFonts w:ascii="Wingdings" w:hAnsi="Wingdings" w:hint="default"/>
+      </w:rPr>
+    </w:lvl>
+    <w:lvl w:ilvl="6" w:tplc="04090001" w:tentative="1">
+      <w:start w:val="1"/>
+      <w:numFmt w:val="bullet"/>
+      <w:lvlText w:val=""/>
+      <w:lvlJc w:val="left"/>
+      <w:pPr>
+        <w:ind w:left="5040" w:hanging="360"/>
+      </w:pPr>
+      <w:rPr>
+        <w:rFonts w:ascii="Symbol" w:hAnsi="Symbol" w:hint="default"/>
+      </w:rPr>
+    </w:lvl>
+    <w:lvl w:ilvl="7" w:tplc="04090003" w:tentative="1">
+      <w:start w:val="1"/>
+      <w:numFmt w:val="bullet"/>
+      <w:lvlText w:val="o"/>
+      <w:lvlJc w:val="left"/>
+      <w:pPr>
+        <w:ind w:left="5760" w:hanging="360"/>
+      </w:pPr>
+      <w:rPr>
+        <w:rFonts w:ascii="Courier New" w:hAnsi="Courier New" w:cs="Courier New" w:hint="default"/>
+      </w:rPr>
+    </w:lvl>
+    <w:lvl w:ilvl="8" w:tplc="04090005" w:tentative="1">
+      <w:start w:val="1"/>
+      <w:numFmt w:val="bullet"/>
+      <w:lvlText w:val=""/>
+      <w:lvlJc w:val="left"/>
+      <w:pPr>
+        <w:ind w:left="6480" w:hanging="360"/>
+      </w:pPr>
+      <w:rPr>
+        <w:rFonts w:ascii="Wingdings" w:hAnsi="Wingdings" w:hint="default"/>
+      </w:rPr>
+    </w:lvl>
+  </w:abstractNum>
+  <w:abstractNum w:abstractNumId="1" w15:restartNumberingAfterBreak="0">
     <w:nsid w:val="1D0C7B48"/>
     <w:multiLevelType w:val="multilevel"/>
     <w:tmpl w:val="FFFFFFFF"/>
@@ -3872,7 +4455,7 @@
       </w:rPr>
     </w:lvl>
   </w:abstractNum>
-  <w:abstractNum w:abstractNumId="1" w15:restartNumberingAfterBreak="0">
+  <w:abstractNum w:abstractNumId="2" w15:restartNumberingAfterBreak="0">
     <w:nsid w:val="397D1CEC"/>
     <w:multiLevelType w:val="multilevel"/>
     <w:tmpl w:val="FFFFFFFF"/>
@@ -3985,7 +4568,120 @@
       </w:rPr>
     </w:lvl>
   </w:abstractNum>
-  <w:abstractNum w:abstractNumId="2" w15:restartNumberingAfterBreak="0">
+  <w:abstractNum w:abstractNumId="3" w15:restartNumberingAfterBreak="0">
+    <w:nsid w:val="4247501C"/>
+    <w:multiLevelType w:val="hybridMultilevel"/>
+    <w:tmpl w:val="276CD416"/>
+    <w:lvl w:ilvl="0" w:tplc="04090001">
+      <w:start w:val="1"/>
+      <w:numFmt w:val="bullet"/>
+      <w:lvlText w:val=""/>
+      <w:lvlJc w:val="left"/>
+      <w:pPr>
+        <w:ind w:left="720" w:hanging="360"/>
+      </w:pPr>
+      <w:rPr>
+        <w:rFonts w:ascii="Symbol" w:hAnsi="Symbol" w:hint="default"/>
+      </w:rPr>
+    </w:lvl>
+    <w:lvl w:ilvl="1" w:tplc="04090003" w:tentative="1">
+      <w:start w:val="1"/>
+      <w:numFmt w:val="bullet"/>
+      <w:lvlText w:val="o"/>
+      <w:lvlJc w:val="left"/>
+      <w:pPr>
+        <w:ind w:left="1440" w:hanging="360"/>
+      </w:pPr>
+      <w:rPr>
+        <w:rFonts w:ascii="Courier New" w:hAnsi="Courier New" w:cs="Courier New" w:hint="default"/>
+      </w:rPr>
+    </w:lvl>
+    <w:lvl w:ilvl="2" w:tplc="04090005" w:tentative="1">
+      <w:start w:val="1"/>
+      <w:numFmt w:val="bullet"/>
+      <w:lvlText w:val=""/>
+      <w:lvlJc w:val="left"/>
+      <w:pPr>
+        <w:ind w:left="2160" w:hanging="360"/>
+      </w:pPr>
+      <w:rPr>
+        <w:rFonts w:ascii="Wingdings" w:hAnsi="Wingdings" w:hint="default"/>
+      </w:rPr>
+    </w:lvl>
+    <w:lvl w:ilvl="3" w:tplc="04090001" w:tentative="1">
+      <w:start w:val="1"/>
+      <w:numFmt w:val="bullet"/>
+      <w:lvlText w:val=""/>
+      <w:lvlJc w:val="left"/>
+      <w:pPr>
+        <w:ind w:left="2880" w:hanging="360"/>
+      </w:pPr>
+      <w:rPr>
+        <w:rFonts w:ascii="Symbol" w:hAnsi="Symbol" w:hint="default"/>
+      </w:rPr>
+    </w:lvl>
+    <w:lvl w:ilvl="4" w:tplc="04090003" w:tentative="1">
+      <w:start w:val="1"/>
+      <w:numFmt w:val="bullet"/>
+      <w:lvlText w:val="o"/>
+      <w:lvlJc w:val="left"/>
+      <w:pPr>
+        <w:ind w:left="3600" w:hanging="360"/>
+      </w:pPr>
+      <w:rPr>
+        <w:rFonts w:ascii="Courier New" w:hAnsi="Courier New" w:cs="Courier New" w:hint="default"/>
+      </w:rPr>
+    </w:lvl>
+    <w:lvl w:ilvl="5" w:tplc="04090005" w:tentative="1">
+      <w:start w:val="1"/>
+      <w:numFmt w:val="bullet"/>
+      <w:lvlText w:val=""/>
+      <w:lvlJc w:val="left"/>
+      <w:pPr>
+        <w:ind w:left="4320" w:hanging="360"/>
+      </w:pPr>
+      <w:rPr>
+        <w:rFonts w:ascii="Wingdings" w:hAnsi="Wingdings" w:hint="default"/>
+      </w:rPr>
+    </w:lvl>
+    <w:lvl w:ilvl="6" w:tplc="04090001" w:tentative="1">
+      <w:start w:val="1"/>
+      <w:numFmt w:val="bullet"/>
+      <w:lvlText w:val=""/>
+      <w:lvlJc w:val="left"/>
+      <w:pPr>
+        <w:ind w:left="5040" w:hanging="360"/>
+      </w:pPr>
+      <w:rPr>
+        <w:rFonts w:ascii="Symbol" w:hAnsi="Symbol" w:hint="default"/>
+      </w:rPr>
+    </w:lvl>
+    <w:lvl w:ilvl="7" w:tplc="04090003" w:tentative="1">
+      <w:start w:val="1"/>
+      <w:numFmt w:val="bullet"/>
+      <w:lvlText w:val="o"/>
+      <w:lvlJc w:val="left"/>
+      <w:pPr>
+        <w:ind w:left="5760" w:hanging="360"/>
+      </w:pPr>
+      <w:rPr>
+        <w:rFonts w:ascii="Courier New" w:hAnsi="Courier New" w:cs="Courier New" w:hint="default"/>
+      </w:rPr>
+    </w:lvl>
+    <w:lvl w:ilvl="8" w:tplc="04090005" w:tentative="1">
+      <w:start w:val="1"/>
+      <w:numFmt w:val="bullet"/>
+      <w:lvlText w:val=""/>
+      <w:lvlJc w:val="left"/>
+      <w:pPr>
+        <w:ind w:left="6480" w:hanging="360"/>
+      </w:pPr>
+      <w:rPr>
+        <w:rFonts w:ascii="Wingdings" w:hAnsi="Wingdings" w:hint="default"/>
+      </w:rPr>
+    </w:lvl>
+  </w:abstractNum>
+  <w:abstractNum w:abstractNumId="4" w15:restartNumberingAfterBreak="0">
     <w:nsid w:val="53D27487"/>
     <w:multiLevelType w:val="multilevel"/>
     <w:tmpl w:val="FFFFFFFF"/>
@@ -4071,20 +4767,256 @@
       </w:pPr>
     </w:lvl>
   </w:abstractNum>
-  <w:num w:numId="1" w16cid:durableId="2073456338">
+  <w:abstractNum w:abstractNumId="5" w15:restartNumberingAfterBreak="0">
+    <w:nsid w:val="79DC4FFD"/>
+    <w:multiLevelType w:val="hybridMultilevel"/>
+    <w:tmpl w:val="08B8CB3C"/>
+    <w:lvl w:ilvl="0" w:tplc="6450EBE4">
+      <w:numFmt w:val="bullet"/>
+      <w:lvlText w:val=""/>
+      <w:lvlJc w:val="left"/>
+      <w:pPr>
+        <w:ind w:left="720" w:hanging="360"/>
+      </w:pPr>
+      <w:rPr>
+        <w:rFonts w:ascii="Wingdings" w:eastAsia="Calibri" w:hAnsi="Wingdings" w:cs="Calibri" w:hint="default"/>
+      </w:rPr>
+    </w:lvl>
+    <w:lvl w:ilvl="1" w:tplc="04090003" w:tentative="1">
+      <w:start w:val="1"/>
+      <w:numFmt w:val="bullet"/>
+      <w:lvlText w:val="o"/>
+      <w:lvlJc w:val="left"/>
+      <w:pPr>
+        <w:ind w:left="1440" w:hanging="360"/>
+      </w:pPr>
+      <w:rPr>
+        <w:rFonts w:ascii="Courier New" w:hAnsi="Courier New" w:cs="Courier New" w:hint="default"/>
+      </w:rPr>
+    </w:lvl>
+    <w:lvl w:ilvl="2" w:tplc="04090005" w:tentative="1">
+      <w:start w:val="1"/>
+      <w:numFmt w:val="bullet"/>
+      <w:lvlText w:val=""/>
+      <w:lvlJc w:val="left"/>
+      <w:pPr>
+        <w:ind w:left="2160" w:hanging="360"/>
+      </w:pPr>
+      <w:rPr>
+        <w:rFonts w:ascii="Wingdings" w:hAnsi="Wingdings" w:hint="default"/>
+      </w:rPr>
+    </w:lvl>
+    <w:lvl w:ilvl="3" w:tplc="04090001" w:tentative="1">
+      <w:start w:val="1"/>
+      <w:numFmt w:val="bullet"/>
+      <w:lvlText w:val=""/>
+      <w:lvlJc w:val="left"/>
+      <w:pPr>
+        <w:ind w:left="2880" w:hanging="360"/>
+      </w:pPr>
+      <w:rPr>
+        <w:rFonts w:ascii="Symbol" w:hAnsi="Symbol" w:hint="default"/>
+      </w:rPr>
+    </w:lvl>
+    <w:lvl w:ilvl="4" w:tplc="04090003" w:tentative="1">
+      <w:start w:val="1"/>
+      <w:numFmt w:val="bullet"/>
+      <w:lvlText w:val="o"/>
+      <w:lvlJc w:val="left"/>
+      <w:pPr>
+        <w:ind w:left="3600" w:hanging="360"/>
+      </w:pPr>
+      <w:rPr>
+        <w:rFonts w:ascii="Courier New" w:hAnsi="Courier New" w:cs="Courier New" w:hint="default"/>
+      </w:rPr>
+    </w:lvl>
+    <w:lvl w:ilvl="5" w:tplc="04090005" w:tentative="1">
+      <w:start w:val="1"/>
+      <w:numFmt w:val="bullet"/>
+      <w:lvlText w:val=""/>
+      <w:lvlJc w:val="left"/>
+      <w:pPr>
+        <w:ind w:left="4320" w:hanging="360"/>
+      </w:pPr>
+      <w:rPr>
+        <w:rFonts w:ascii="Wingdings" w:hAnsi="Wingdings" w:hint="default"/>
+      </w:rPr>
+    </w:lvl>
+    <w:lvl w:ilvl="6" w:tplc="04090001" w:tentative="1">
+      <w:start w:val="1"/>
+      <w:numFmt w:val="bullet"/>
+      <w:lvlText w:val=""/>
+      <w:lvlJc w:val="left"/>
+      <w:pPr>
+        <w:ind w:left="5040" w:hanging="360"/>
+      </w:pPr>
+      <w:rPr>
+        <w:rFonts w:ascii="Symbol" w:hAnsi="Symbol" w:hint="default"/>
+      </w:rPr>
+    </w:lvl>
+    <w:lvl w:ilvl="7" w:tplc="04090003" w:tentative="1">
+      <w:start w:val="1"/>
+      <w:numFmt w:val="bullet"/>
+      <w:lvlText w:val="o"/>
+      <w:lvlJc w:val="left"/>
+      <w:pPr>
+        <w:ind w:left="5760" w:hanging="360"/>
+      </w:pPr>
+      <w:rPr>
+        <w:rFonts w:ascii="Courier New" w:hAnsi="Courier New" w:cs="Courier New" w:hint="default"/>
+      </w:rPr>
+    </w:lvl>
+    <w:lvl w:ilvl="8" w:tplc="04090005" w:tentative="1">
+      <w:start w:val="1"/>
+      <w:numFmt w:val="bullet"/>
+      <w:lvlText w:val=""/>
+      <w:lvlJc w:val="left"/>
+      <w:pPr>
+        <w:ind w:left="6480" w:hanging="360"/>
+      </w:pPr>
+      <w:rPr>
+        <w:rFonts w:ascii="Wingdings" w:hAnsi="Wingdings" w:hint="default"/>
+      </w:rPr>
+    </w:lvl>
+  </w:abstractNum>
+  <w:abstractNum w:abstractNumId="6" w15:restartNumberingAfterBreak="0">
+    <w:nsid w:val="7A333E99"/>
+    <w:multiLevelType w:val="hybridMultilevel"/>
+    <w:tmpl w:val="ED429C0A"/>
+    <w:lvl w:ilvl="0" w:tplc="8BE40A78">
+      <w:numFmt w:val="bullet"/>
+      <w:lvlText w:val=""/>
+      <w:lvlJc w:val="left"/>
+      <w:pPr>
+        <w:ind w:left="720" w:hanging="360"/>
+      </w:pPr>
+      <w:rPr>
+        <w:rFonts w:ascii="Wingdings" w:eastAsia="Calibri" w:hAnsi="Wingdings" w:cs="Calibri" w:hint="default"/>
+      </w:rPr>
+    </w:lvl>
+    <w:lvl w:ilvl="1" w:tplc="04090003" w:tentative="1">
+      <w:start w:val="1"/>
+      <w:numFmt w:val="bullet"/>
+      <w:lvlText w:val="o"/>
+      <w:lvlJc w:val="left"/>
+      <w:pPr>
+        <w:ind w:left="1440" w:hanging="360"/>
+      </w:pPr>
+      <w:rPr>
+        <w:rFonts w:ascii="Courier New" w:hAnsi="Courier New" w:cs="Courier New" w:hint="default"/>
+      </w:rPr>
+    </w:lvl>
+    <w:lvl w:ilvl="2" w:tplc="04090005" w:tentative="1">
+      <w:start w:val="1"/>
+      <w:numFmt w:val="bullet"/>
+      <w:lvlText w:val=""/>
+      <w:lvlJc w:val="left"/>
+      <w:pPr>
+        <w:ind w:left="2160" w:hanging="360"/>
+      </w:pPr>
+      <w:rPr>
+        <w:rFonts w:ascii="Wingdings" w:hAnsi="Wingdings" w:hint="default"/>
+      </w:rPr>
+    </w:lvl>
+    <w:lvl w:ilvl="3" w:tplc="04090001" w:tentative="1">
+      <w:start w:val="1"/>
+      <w:numFmt w:val="bullet"/>
+      <w:lvlText w:val=""/>
+      <w:lvlJc w:val="left"/>
+      <w:pPr>
+        <w:ind w:left="2880" w:hanging="360"/>
+      </w:pPr>
+      <w:rPr>
+        <w:rFonts w:ascii="Symbol" w:hAnsi="Symbol" w:hint="default"/>
+      </w:rPr>
+    </w:lvl>
+    <w:lvl w:ilvl="4" w:tplc="04090003" w:tentative="1">
+      <w:start w:val="1"/>
+      <w:numFmt w:val="bullet"/>
+      <w:lvlText w:val="o"/>
+      <w:lvlJc w:val="left"/>
+      <w:pPr>
+        <w:ind w:left="3600" w:hanging="360"/>
+      </w:pPr>
+      <w:rPr>
+        <w:rFonts w:ascii="Courier New" w:hAnsi="Courier New" w:cs="Courier New" w:hint="default"/>
+      </w:rPr>
+    </w:lvl>
+    <w:lvl w:ilvl="5" w:tplc="04090005" w:tentative="1">
+      <w:start w:val="1"/>
+      <w:numFmt w:val="bullet"/>
+      <w:lvlText w:val=""/>
+      <w:lvlJc w:val="left"/>
+      <w:pPr>
+        <w:ind w:left="4320" w:hanging="360"/>
+      </w:pPr>
+      <w:rPr>
+        <w:rFonts w:ascii="Wingdings" w:hAnsi="Wingdings" w:hint="default"/>
+      </w:rPr>
+    </w:lvl>
+    <w:lvl w:ilvl="6" w:tplc="04090001" w:tentative="1">
+      <w:start w:val="1"/>
+      <w:numFmt w:val="bullet"/>
+      <w:lvlText w:val=""/>
+      <w:lvlJc w:val="left"/>
+      <w:pPr>
+        <w:ind w:left="5040" w:hanging="360"/>
+      </w:pPr>
+      <w:rPr>
+        <w:rFonts w:ascii="Symbol" w:hAnsi="Symbol" w:hint="default"/>
+      </w:rPr>
+    </w:lvl>
+    <w:lvl w:ilvl="7" w:tplc="04090003" w:tentative="1">
+      <w:start w:val="1"/>
+      <w:numFmt w:val="bullet"/>
+      <w:lvlText w:val="o"/>
+      <w:lvlJc w:val="left"/>
+      <w:pPr>
+        <w:ind w:left="5760" w:hanging="360"/>
+      </w:pPr>
+      <w:rPr>
+        <w:rFonts w:ascii="Courier New" w:hAnsi="Courier New" w:cs="Courier New" w:hint="default"/>
+      </w:rPr>
+    </w:lvl>
+    <w:lvl w:ilvl="8" w:tplc="04090005" w:tentative="1">
+      <w:start w:val="1"/>
+      <w:numFmt w:val="bullet"/>
+      <w:lvlText w:val=""/>
+      <w:lvlJc w:val="left"/>
+      <w:pPr>
+        <w:ind w:left="6480" w:hanging="360"/>
+      </w:pPr>
+      <w:rPr>
+        <w:rFonts w:ascii="Wingdings" w:hAnsi="Wingdings" w:hint="default"/>
+      </w:rPr>
+    </w:lvl>
+  </w:abstractNum>
+  <w:num w:numId="1">
+    <w:abstractNumId w:val="2"/>
+  </w:num>
+  <w:num w:numId="2">
     <w:abstractNumId w:val="1"/>
   </w:num>
-  <w:num w:numId="2" w16cid:durableId="216363287">
+  <w:num w:numId="3">
+    <w:abstractNumId w:val="4"/>
+  </w:num>
+  <w:num w:numId="4">
+    <w:abstractNumId w:val="3"/>
+  </w:num>
+  <w:num w:numId="5">
+    <w:abstractNumId w:val="6"/>
+  </w:num>
+  <w:num w:numId="6">
+    <w:abstractNumId w:val="5"/>
+  </w:num>
+  <w:num w:numId="7">
     <w:abstractNumId w:val="0"/>
-  </w:num>
-  <w:num w:numId="3" w16cid:durableId="380906096">
-    <w:abstractNumId w:val="2"/>
   </w:num>
 </w:numbering>
 </file>
 
 <file path=word/styles.xml><?xml version="1.0" encoding="utf-8"?>
-<w:styles xmlns:mc="http://schemas.openxmlformats.org/markup-compatibility/2006" xmlns:r="http://schemas.openxmlformats.org/officeDocument/2006/relationships" xmlns:w="http://schemas.openxmlformats.org/wordprocessingml/2006/main" xmlns:w14="http://schemas.microsoft.com/office/word/2010/wordml" xmlns:w15="http://schemas.microsoft.com/office/word/2012/wordml" xmlns:w16cex="http://schemas.microsoft.com/office/word/2018/wordml/cex" xmlns:w16cid="http://schemas.microsoft.com/office/word/2016/wordml/cid" xmlns:w16="http://schemas.microsoft.com/office/word/2018/wordml" xmlns:w16sdtdh="http://schemas.microsoft.com/office/word/2020/wordml/sdtdatahash" xmlns:w16se="http://schemas.microsoft.com/office/word/2015/wordml/symex" mc:Ignorable="w14 w15 w16se w16cid w16 w16cex w16sdtdh">
+<w:styles xmlns:mc="http://schemas.openxmlformats.org/markup-compatibility/2006" xmlns:r="http://schemas.openxmlformats.org/officeDocument/2006/relationships" xmlns:w="http://schemas.openxmlformats.org/wordprocessingml/2006/main" xmlns:w14="http://schemas.microsoft.com/office/word/2010/wordml" xmlns:w15="http://schemas.microsoft.com/office/word/2012/wordml" xmlns:w16se="http://schemas.microsoft.com/office/word/2015/wordml/symex" mc:Ignorable="w14 w15 w16se">
   <w:docDefaults>
     <w:rPrDefault>
       <w:rPr>
@@ -4100,7 +5032,7 @@
       </w:pPr>
     </w:pPrDefault>
   </w:docDefaults>
-  <w:latentStyles w:defLockedState="0" w:defUIPriority="99" w:defSemiHidden="0" w:defUnhideWhenUsed="0" w:defQFormat="0" w:count="376">
+  <w:latentStyles w:defLockedState="0" w:defUIPriority="99" w:defSemiHidden="0" w:defUnhideWhenUsed="0" w:defQFormat="0" w:count="371">
     <w:lsdException w:name="Normal" w:uiPriority="0" w:qFormat="1"/>
     <w:lsdException w:name="heading 1" w:uiPriority="9" w:qFormat="1"/>
     <w:lsdException w:name="heading 2" w:semiHidden="1" w:uiPriority="9" w:unhideWhenUsed="1" w:qFormat="1"/>
@@ -4472,11 +5404,6 @@
     <w:lsdException w:name="List Table 5 Dark Accent 6" w:uiPriority="50"/>
     <w:lsdException w:name="List Table 6 Colorful Accent 6" w:uiPriority="51"/>
     <w:lsdException w:name="List Table 7 Colorful Accent 6" w:uiPriority="52"/>
-    <w:lsdException w:name="Mention" w:semiHidden="1" w:unhideWhenUsed="1"/>
-    <w:lsdException w:name="Smart Hyperlink" w:semiHidden="1" w:unhideWhenUsed="1"/>
-    <w:lsdException w:name="Hashtag" w:semiHidden="1" w:unhideWhenUsed="1"/>
-    <w:lsdException w:name="Unresolved Mention" w:semiHidden="1" w:unhideWhenUsed="1"/>
-    <w:lsdException w:name="Smart Link" w:semiHidden="1" w:unhideWhenUsed="1"/>
   </w:latentStyles>
   <w:style w:type="paragraph" w:default="1" w:styleId="Normal">
     <w:name w:val="Normal"/>
@@ -5317,7 +6244,7 @@
       <w:u w:val="single"/>
     </w:rPr>
   </w:style>
-  <w:style w:type="character" w:styleId="UnresolvedMention">
+  <w:style w:type="character" w:customStyle="1" w:styleId="UnresolvedMention">
     <w:name w:val="Unresolved Mention"/>
     <w:basedOn w:val="DefaultParagraphFont"/>
     <w:uiPriority w:val="99"/>
@@ -5451,6 +6378,11 @@
         <w:right w:w="115" w:type="dxa"/>
       </w:tblCellMar>
     </w:tblPr>
+  </w:style>
+  <w:style w:type="character" w:customStyle="1" w:styleId="s610ae3861">
+    <w:name w:val="s610ae3861"/>
+    <w:basedOn w:val="DefaultParagraphFont"/>
+    <w:rsid w:val="00E12492"/>
   </w:style>
 </w:styles>
 </file>
@@ -5726,7 +6658,7 @@
 <ds:datastoreItem xmlns:ds="http://schemas.openxmlformats.org/officeDocument/2006/customXml" ds:itemID="{11111111-1234-1234-1234-123412341234}">
   <ds:schemaRefs>
     <ds:schemaRef ds:uri="http://customooxmlschemas.google.com/"/>
-    <ds:schemaRef ds:uri="http://www.w3.org/2000/xmlns/"/>
+    <ds:schemaRef ds:uri="http://schemas.openxmlformats.org/officeDocument/2006/relationships"/>
   </ds:schemaRefs>
 </ds:datastoreItem>
 </file>
</xml_diff>